<commit_message>
Mise a jour du cahier des charges (securite et framework)
</commit_message>
<xml_diff>
--- a/Documentation/CahierDesCharges.docx
+++ b/Documentation/CahierDesCharges.docx
@@ -1,6 +1,6 @@
 
 <file path=word/document.xml><?xml version="1.0" encoding="utf-8"?>
-<w:document xmlns:wpc="http://schemas.microsoft.com/office/word/2010/wordprocessingCanvas" xmlns:mc="http://schemas.openxmlformats.org/markup-compatibility/2006" xmlns:o="urn:schemas-microsoft-com:office:office" xmlns:r="http://schemas.openxmlformats.org/officeDocument/2006/relationships" xmlns:m="http://schemas.openxmlformats.org/officeDocument/2006/math" xmlns:v="urn:schemas-microsoft-com:vml" xmlns:wp14="http://schemas.microsoft.com/office/word/2010/wordprocessingDrawing" xmlns:wp="http://schemas.openxmlformats.org/drawingml/2006/wordprocessingDrawing" xmlns:w10="urn:schemas-microsoft-com:office:word" xmlns:w="http://schemas.openxmlformats.org/wordprocessingml/2006/main" xmlns:w14="http://schemas.microsoft.com/office/word/2010/wordml" xmlns:wpg="http://schemas.microsoft.com/office/word/2010/wordprocessingGroup" xmlns:wpi="http://schemas.microsoft.com/office/word/2010/wordprocessingInk" xmlns:wne="http://schemas.microsoft.com/office/word/2006/wordml" xmlns:wps="http://schemas.microsoft.com/office/word/2010/wordprocessingShape" mc:Ignorable="w14 wp14">
+<w:document xmlns:wpc="http://schemas.microsoft.com/office/word/2010/wordprocessingCanvas" xmlns:mc="http://schemas.openxmlformats.org/markup-compatibility/2006" xmlns:o="urn:schemas-microsoft-com:office:office" xmlns:r="http://schemas.openxmlformats.org/officeDocument/2006/relationships" xmlns:m="http://schemas.openxmlformats.org/officeDocument/2006/math" xmlns:v="urn:schemas-microsoft-com:vml" xmlns:wp14="http://schemas.microsoft.com/office/word/2010/wordprocessingDrawing" xmlns:wp="http://schemas.openxmlformats.org/drawingml/2006/wordprocessingDrawing" xmlns:w10="urn:schemas-microsoft-com:office:word" xmlns:w="http://schemas.openxmlformats.org/wordprocessingml/2006/main" xmlns:w14="http://schemas.microsoft.com/office/word/2010/wordml" xmlns:w15="http://schemas.microsoft.com/office/word/2012/wordml" xmlns:wpg="http://schemas.microsoft.com/office/word/2010/wordprocessingGroup" xmlns:wpi="http://schemas.microsoft.com/office/word/2010/wordprocessingInk" xmlns:wne="http://schemas.microsoft.com/office/word/2006/wordml" xmlns:wps="http://schemas.microsoft.com/office/word/2010/wordprocessingShape" mc:Ignorable="w14 w15 wp14">
   <w:body>
     <w:p>
       <w:pPr>
@@ -17,7 +17,7 @@
         <mc:AlternateContent>
           <mc:Choice Requires="wps">
             <w:drawing>
-              <wp:anchor distT="0" distB="0" distL="114300" distR="114300" simplePos="0" relativeHeight="251661312" behindDoc="0" locked="0" layoutInCell="1" allowOverlap="1" wp14:anchorId="0572B6E5" wp14:editId="1CDF10B0">
+              <wp:anchor distT="0" distB="0" distL="114300" distR="114300" simplePos="0" relativeHeight="251658240" behindDoc="0" locked="0" layoutInCell="1" allowOverlap="1" wp14:anchorId="0572B6E5" wp14:editId="1CDF10B0">
                 <wp:simplePos x="0" y="0"/>
                 <wp:positionH relativeFrom="column">
                   <wp:posOffset>342900</wp:posOffset>
@@ -119,11 +119,11 @@
           </mc:Choice>
           <mc:Fallback>
             <w:pict>
-              <v:shapetype id="_x0000_t202" coordsize="21600,21600" o:spt="202" path="m,l,21600r21600,l21600,xe">
+              <v:shapetype w14:anchorId="0572B6E5" id="_x0000_t202" coordsize="21600,21600" o:spt="202" path="m,l,21600r21600,l21600,xe">
                 <v:stroke joinstyle="miter"/>
                 <v:path gradientshapeok="t" o:connecttype="rect"/>
               </v:shapetype>
-              <v:shape id="Zone de texte 2" o:spid="_x0000_s1026" type="#_x0000_t202" style="position:absolute;margin-left:27pt;margin-top:348pt;width:186.95pt;height:110.55pt;z-index:251661312;visibility:visible;mso-wrap-style:square;mso-width-percent:400;mso-height-percent:200;mso-wrap-distance-left:9pt;mso-wrap-distance-top:0;mso-wrap-distance-right:9pt;mso-wrap-distance-bottom:0;mso-position-horizontal:absolute;mso-position-horizontal-relative:text;mso-position-vertical:absolute;mso-position-vertical-relative:text;mso-width-percent:400;mso-height-percent:200;mso-width-relative:margin;mso-height-relative:margin;v-text-anchor:top" o:gfxdata="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">
+              <v:shape id="Zone de texte 2" o:spid="_x0000_s1026" type="#_x0000_t202" style="position:absolute;margin-left:27pt;margin-top:348pt;width:186.95pt;height:110.55pt;z-index:251658240;visibility:visible;mso-wrap-style:square;mso-width-percent:400;mso-height-percent:200;mso-wrap-distance-left:9pt;mso-wrap-distance-top:0;mso-wrap-distance-right:9pt;mso-wrap-distance-bottom:0;mso-position-horizontal:absolute;mso-position-horizontal-relative:text;mso-position-vertical:absolute;mso-position-vertical-relative:text;mso-width-percent:400;mso-height-percent:200;mso-width-relative:margin;mso-height-relative:margin;v-text-anchor:top" o:gfxdata="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">
                 <v:textbox style="mso-fit-shape-to-text:t">
                   <w:txbxContent>
                     <w:p>
@@ -195,7 +195,7 @@
             <mc:AlternateContent>
               <mc:Choice Requires="wpg">
                 <w:drawing>
-                  <wp:anchor distT="0" distB="0" distL="114300" distR="114300" simplePos="0" relativeHeight="251659264" behindDoc="0" locked="0" layoutInCell="0" allowOverlap="1" wp14:anchorId="348FEAD5" wp14:editId="1030BE61">
+                  <wp:anchor distT="0" distB="0" distL="114300" distR="114300" simplePos="0" relativeHeight="251656192" behindDoc="0" locked="0" layoutInCell="0" allowOverlap="1" wp14:anchorId="348FEAD5" wp14:editId="1030BE61">
                     <wp:simplePos x="0" y="0"/>
                     <wp:positionH relativeFrom="page">
                       <wp:align>center</wp:align>
@@ -1297,7 +1297,7 @@
               </mc:Choice>
               <mc:Fallback>
                 <w:pict>
-                  <v:group id="Groupe 3" o:spid="_x0000_s1027" style="position:absolute;margin-left:0;margin-top:0;width:612pt;height:698.85pt;z-index:251659264;mso-width-percent:1000;mso-position-horizontal:center;mso-position-horizontal-relative:page;mso-position-vertical:center;mso-position-vertical-relative:margin;mso-width-percent:1000;mso-height-relative:margin" coordorigin=",422" coordsize="12240,13977" o:gfxdata="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" o:allowincell="f">
+                  <v:group w14:anchorId="348FEAD5" id="Groupe 3" o:spid="_x0000_s1027" style="position:absolute;margin-left:0;margin-top:0;width:612pt;height:698.85pt;z-index:251656192;mso-width-percent:1000;mso-position-horizontal:center;mso-position-horizontal-relative:page;mso-position-vertical:center;mso-position-vertical-relative:margin;mso-width-percent:1000;mso-height-relative:margin" coordorigin=",422" coordsize="12240,13977" o:gfxdata="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" o:allowincell="f">
                     <v:group id="Group 4" o:spid="_x0000_s1028" style="position:absolute;top:9661;width:12240;height:4738" coordorigin="-6,3399" coordsize="12197,4253" o:gfxdata="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">
                       <v:group id="Group 5" o:spid="_x0000_s1029" style="position:absolute;left:-6;top:3717;width:12189;height:3550" coordorigin="18,7468" coordsize="12189,3550" o:gfxdata="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">
                         <v:shape id="Freeform 6" o:spid="_x0000_s1030" style="position:absolute;left:18;top:7837;width:7132;height:2863;visibility:visible;mso-wrap-style:square;v-text-anchor:top" coordsize="7132,2863" o:gfxdata="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" path="m,l17,2863,7132,2578r,-2378l,xe" fillcolor="#a7bfde" stroked="f">
@@ -2773,30 +2773,6 @@
         <w:autoSpaceDE w:val="0"/>
         <w:autoSpaceDN w:val="0"/>
         <w:adjustRightInd w:val="0"/>
-        <w:spacing w:after="240"/>
-        <w:rPr>
-          <w:rFonts w:ascii="Verdana" w:hAnsi="Verdana" w:cs="Calibri"/>
-          <w:b/>
-          <w:color w:val="FF0000"/>
-          <w:lang w:val="fr-FR"/>
-        </w:rPr>
-      </w:pPr>
-      <w:r>
-        <w:rPr>
-          <w:rFonts w:ascii="Verdana" w:hAnsi="Verdana" w:cs="Calibri"/>
-          <w:b/>
-          <w:color w:val="FF0000"/>
-          <w:lang w:val="fr-FR"/>
-        </w:rPr>
-        <w:t>SECURITE (LOGIN, ETC.)</w:t>
-      </w:r>
-    </w:p>
-    <w:p>
-      <w:pPr>
-        <w:widowControl w:val="0"/>
-        <w:autoSpaceDE w:val="0"/>
-        <w:autoSpaceDN w:val="0"/>
-        <w:adjustRightInd w:val="0"/>
         <w:spacing w:after="0"/>
         <w:rPr>
           <w:rFonts w:ascii="Verdana" w:hAnsi="Verdana" w:cs="Calibri"/>
@@ -2815,8 +2791,10 @@
           <w:rFonts w:ascii="Verdana" w:hAnsi="Verdana" w:cs="Calibri"/>
           <w:lang w:val="fr-FR"/>
         </w:rPr>
-        <w:t>, le tout s’exécutant de manière sûre et sécurisée</w:t>
-      </w:r>
+        <w:t>, le tout s’exécutant de manière sûr et sécurisé</w:t>
+      </w:r>
+      <w:bookmarkStart w:id="3" w:name="_GoBack"/>
+      <w:bookmarkEnd w:id="3"/>
       <w:r>
         <w:rPr>
           <w:rFonts w:ascii="Verdana" w:hAnsi="Verdana" w:cs="Calibri"/>
@@ -3027,7 +3005,7 @@
           <w:lang w:val="fr-FR"/>
         </w:rPr>
       </w:pPr>
-      <w:bookmarkStart w:id="3" w:name="_Toc431814446"/>
+      <w:bookmarkStart w:id="4" w:name="_Toc431814446"/>
       <w:r>
         <w:rPr>
           <w:rFonts w:ascii="Verdana" w:hAnsi="Verdana"/>
@@ -3036,7 +3014,7 @@
         <w:lastRenderedPageBreak/>
         <w:t>Fonctionnalités</w:t>
       </w:r>
-      <w:bookmarkEnd w:id="3"/>
+      <w:bookmarkEnd w:id="4"/>
     </w:p>
     <w:p>
       <w:pPr>
@@ -3046,7 +3024,7 @@
           <w:lang w:val="fr-FR"/>
         </w:rPr>
       </w:pPr>
-      <w:bookmarkStart w:id="4" w:name="_Toc431814447"/>
+      <w:bookmarkStart w:id="5" w:name="_Toc431814447"/>
       <w:r>
         <w:rPr>
           <w:rFonts w:ascii="Verdana" w:hAnsi="Verdana"/>
@@ -3054,7 +3032,7 @@
         </w:rPr>
         <w:t>Liste des fonctionnalités</w:t>
       </w:r>
-      <w:bookmarkEnd w:id="4"/>
+      <w:bookmarkEnd w:id="5"/>
     </w:p>
     <w:p>
       <w:pPr>
@@ -3416,19 +3394,7 @@
         <w:rPr>
           <w:rFonts w:ascii="Verdana" w:hAnsi="Verdana"/>
         </w:rPr>
-        <w:t xml:space="preserve"> comprendra </w:t>
-      </w:r>
-      <w:r>
-        <w:rPr>
-          <w:rFonts w:ascii="Verdana" w:hAnsi="Verdana"/>
-        </w:rPr>
-        <w:t xml:space="preserve">en effet </w:t>
-      </w:r>
-      <w:r>
-        <w:rPr>
-          <w:rFonts w:ascii="Verdana" w:hAnsi="Verdana"/>
-        </w:rPr>
-        <w:t xml:space="preserve">2 vues principales : une vue sur les tâches et une sur les membres du projet auquel il est associé. </w:t>
+        <w:t xml:space="preserve"> comprendra en effet 2 vues principales : une vue sur les tâches et une sur les membres du projet auquel il est associé. </w:t>
       </w:r>
       <w:r>
         <w:rPr>
@@ -3776,38 +3742,51 @@
     </w:p>
     <w:p>
       <w:pPr>
+        <w:pStyle w:val="Paragraphedeliste"/>
+        <w:numPr>
+          <w:ilvl w:val="0"/>
+          <w:numId w:val="1"/>
+        </w:numPr>
+        <w:spacing w:after="0" w:line="240" w:lineRule="auto"/>
+        <w:rPr>
+          <w:rFonts w:ascii="Verdana" w:hAnsi="Verdana"/>
+        </w:rPr>
+      </w:pPr>
+      <w:r>
+        <w:rPr>
+          <w:rFonts w:ascii="Verdana" w:hAnsi="Verdana"/>
+        </w:rPr>
+        <w:t>Lors de différentes actions dans notre application, nous allons également envoyer des mails (inscription, mot de passe perdu …) et, pour les notifications de projet, ceux-ci pourront être désactivés si souhaité.</w:t>
+      </w:r>
+    </w:p>
+    <w:p>
+      <w:pPr>
         <w:pStyle w:val="Titre3"/>
         <w:rPr>
           <w:rFonts w:ascii="Verdana" w:hAnsi="Verdana"/>
         </w:rPr>
       </w:pPr>
-      <w:bookmarkStart w:id="5" w:name="_Toc431814448"/>
+      <w:bookmarkStart w:id="6" w:name="_Toc431814448"/>
       <w:r>
         <w:rPr>
           <w:rFonts w:ascii="Verdana" w:hAnsi="Verdana"/>
         </w:rPr>
         <w:t>Tutoriel d’utilisation</w:t>
       </w:r>
-      <w:bookmarkEnd w:id="5"/>
-    </w:p>
-    <w:p>
-      <w:pPr>
-        <w:rPr>
-          <w:rFonts w:ascii="Verdana" w:hAnsi="Verdana"/>
-        </w:rPr>
-      </w:pPr>
-      <w:r>
-        <w:rPr>
-          <w:rFonts w:ascii="Verdana" w:hAnsi="Verdana"/>
-        </w:rPr>
-        <w:t xml:space="preserve">Lorsqu’un nouvel utilisateur s’inscrit, il a le choix d’accepter ou non un tutoriel d’utilisation, via une case à cocher (cochée par défaut). Celui-ci se présente sous la forme de bulles d’aide apparaissant à l’écran lorsque l’utilisateur accède pour </w:t>
-      </w:r>
+      <w:bookmarkEnd w:id="6"/>
+    </w:p>
+    <w:p>
+      <w:pPr>
+        <w:rPr>
+          <w:rFonts w:ascii="Verdana" w:hAnsi="Verdana"/>
+        </w:rPr>
+      </w:pPr>
       <w:r>
         <w:rPr>
           <w:rFonts w:ascii="Verdana" w:hAnsi="Verdana"/>
         </w:rPr>
         <w:lastRenderedPageBreak/>
-        <w:t>la première fois à une page. Ce système se doit d’être le moins intrusif possible, et l’utilisateur aura le choix de le désactiver à tout moment.</w:t>
+        <w:t>Lorsqu’un nouvel utilisateur s’inscrit, il a le choix d’accepter ou non un tutoriel d’utilisation, via une case à cocher (cochée par défaut). Celui-ci se présente sous la forme de bulles d’aide apparaissant à l’écran lorsque l’utilisateur accède pour la première fois à une page. Ce système se doit d’être le moins intrusif possible, et l’utilisateur aura le choix de le désactiver à tout moment.</w:t>
       </w:r>
     </w:p>
     <w:p>
@@ -3859,6 +3838,85 @@
             <wp:extent cx="5760720" cy="1416177"/>
             <wp:effectExtent l="0" t="0" r="0" b="0"/>
             <wp:docPr id="2" name="Image 2"/>
+            <wp:cNvGraphicFramePr>
+              <a:graphicFrameLocks xmlns:a="http://schemas.openxmlformats.org/drawingml/2006/main" noChangeAspect="1"/>
+            </wp:cNvGraphicFramePr>
+            <a:graphic xmlns:a="http://schemas.openxmlformats.org/drawingml/2006/main">
+              <a:graphicData uri="http://schemas.openxmlformats.org/drawingml/2006/picture">
+                <pic:pic xmlns:pic="http://schemas.openxmlformats.org/drawingml/2006/picture">
+                  <pic:nvPicPr>
+                    <pic:cNvPr id="0" name=""/>
+                    <pic:cNvPicPr/>
+                  </pic:nvPicPr>
+                  <pic:blipFill>
+                    <a:blip r:embed="rId9"/>
+                    <a:stretch>
+                      <a:fillRect/>
+                    </a:stretch>
+                  </pic:blipFill>
+                  <pic:spPr>
+                    <a:xfrm>
+                      <a:off x="0" y="0"/>
+                      <a:ext cx="5760720" cy="1416177"/>
+                    </a:xfrm>
+                    <a:prstGeom prst="rect">
+                      <a:avLst/>
+                    </a:prstGeom>
+                  </pic:spPr>
+                </pic:pic>
+              </a:graphicData>
+            </a:graphic>
+          </wp:inline>
+        </w:drawing>
+      </w:r>
+    </w:p>
+    <w:p>
+      <w:pPr>
+        <w:pStyle w:val="Titre3"/>
+        <w:rPr>
+          <w:rFonts w:ascii="Verdana" w:hAnsi="Verdana"/>
+        </w:rPr>
+      </w:pPr>
+      <w:bookmarkStart w:id="7" w:name="_Toc431814449"/>
+      <w:r>
+        <w:rPr>
+          <w:rFonts w:ascii="Verdana" w:hAnsi="Verdana"/>
+        </w:rPr>
+        <w:t>Fil d’actualités</w:t>
+      </w:r>
+    </w:p>
+    <w:p>
+      <w:pPr>
+        <w:spacing w:after="120"/>
+        <w:rPr>
+          <w:rFonts w:ascii="Verdana" w:hAnsi="Verdana"/>
+        </w:rPr>
+      </w:pPr>
+      <w:r>
+        <w:rPr>
+          <w:rFonts w:ascii="Verdana" w:hAnsi="Verdana"/>
+        </w:rPr>
+        <w:t>Chaque tâche/sous-tâche contient un fil d’actualités, rempli par les membres de cette tâche au fur et à mesure de l’avancement du projet. Chaque membre a la possibilité d’écrire des statuts possédant un tag (bug, help, information, warning, etc.). Cela permet aux membres de suivre l’avancement de la tâche et de communiquer diverses informations aux autres.</w:t>
+      </w:r>
+    </w:p>
+    <w:p>
+      <w:pPr>
+        <w:jc w:val="center"/>
+        <w:rPr>
+          <w:rFonts w:ascii="Verdana" w:hAnsi="Verdana"/>
+        </w:rPr>
+      </w:pPr>
+      <w:r>
+        <w:rPr>
+          <w:rFonts w:ascii="Verdana" w:hAnsi="Verdana"/>
+          <w:noProof/>
+          <w:lang w:eastAsia="fr-CH"/>
+        </w:rPr>
+        <w:drawing>
+          <wp:inline distT="0" distB="0" distL="0" distR="0" wp14:anchorId="10BFE7C5" wp14:editId="2D2B3607">
+            <wp:extent cx="2247900" cy="640080"/>
+            <wp:effectExtent l="0" t="0" r="0" b="7620"/>
+            <wp:docPr id="3" name="Image 3"/>
             <wp:cNvGraphicFramePr>
               <a:graphicFrameLocks xmlns:a="http://schemas.openxmlformats.org/drawingml/2006/main" noChangeAspect="1"/>
             </wp:cNvGraphicFramePr>
@@ -3878,97 +3936,6 @@
                   <pic:spPr>
                     <a:xfrm>
                       <a:off x="0" y="0"/>
-                      <a:ext cx="5760720" cy="1416177"/>
-                    </a:xfrm>
-                    <a:prstGeom prst="rect">
-                      <a:avLst/>
-                    </a:prstGeom>
-                  </pic:spPr>
-                </pic:pic>
-              </a:graphicData>
-            </a:graphic>
-          </wp:inline>
-        </w:drawing>
-      </w:r>
-    </w:p>
-    <w:p>
-      <w:pPr>
-        <w:pStyle w:val="Titre3"/>
-        <w:rPr>
-          <w:rFonts w:ascii="Verdana" w:hAnsi="Verdana"/>
-        </w:rPr>
-      </w:pPr>
-      <w:bookmarkStart w:id="6" w:name="_Toc431814449"/>
-      <w:r>
-        <w:rPr>
-          <w:rFonts w:ascii="Verdana" w:hAnsi="Verdana"/>
-        </w:rPr>
-        <w:t>Fil d’actualités</w:t>
-      </w:r>
-    </w:p>
-    <w:p>
-      <w:pPr>
-        <w:spacing w:after="120"/>
-        <w:rPr>
-          <w:rFonts w:ascii="Verdana" w:hAnsi="Verdana"/>
-        </w:rPr>
-      </w:pPr>
-      <w:r>
-        <w:rPr>
-          <w:rFonts w:ascii="Verdana" w:hAnsi="Verdana"/>
-        </w:rPr>
-        <w:t>Chaque tâche/sous-tâche contient un fil d’actualités, rempli par les membres de cette tâche au fur et à mesure de l’avancement du projet. Chaque membre a la possibilité d’écrire des statuts possédant un tag</w:t>
-      </w:r>
-      <w:r>
-        <w:rPr>
-          <w:rFonts w:ascii="Verdana" w:hAnsi="Verdana"/>
-        </w:rPr>
-        <w:t xml:space="preserve"> (bug, help, information, warning, etc.).</w:t>
-      </w:r>
-      <w:r>
-        <w:rPr>
-          <w:rFonts w:ascii="Verdana" w:hAnsi="Verdana"/>
-        </w:rPr>
-        <w:t xml:space="preserve"> Cela permet aux membres de suivre l’avancement de la tâche et de communiquer diverses informations aux autres.</w:t>
-      </w:r>
-    </w:p>
-    <w:p>
-      <w:pPr>
-        <w:jc w:val="center"/>
-        <w:rPr>
-          <w:rFonts w:ascii="Verdana" w:hAnsi="Verdana"/>
-        </w:rPr>
-      </w:pPr>
-      <w:r>
-        <w:rPr>
-          <w:rFonts w:ascii="Verdana" w:hAnsi="Verdana"/>
-          <w:noProof/>
-          <w:lang w:eastAsia="fr-CH"/>
-        </w:rPr>
-        <w:drawing>
-          <wp:inline distT="0" distB="0" distL="0" distR="0" wp14:anchorId="10BFE7C5" wp14:editId="2D2B3607">
-            <wp:extent cx="2247900" cy="640080"/>
-            <wp:effectExtent l="0" t="0" r="0" b="7620"/>
-            <wp:docPr id="3" name="Image 3"/>
-            <wp:cNvGraphicFramePr>
-              <a:graphicFrameLocks xmlns:a="http://schemas.openxmlformats.org/drawingml/2006/main" noChangeAspect="1"/>
-            </wp:cNvGraphicFramePr>
-            <a:graphic xmlns:a="http://schemas.openxmlformats.org/drawingml/2006/main">
-              <a:graphicData uri="http://schemas.openxmlformats.org/drawingml/2006/picture">
-                <pic:pic xmlns:pic="http://schemas.openxmlformats.org/drawingml/2006/picture">
-                  <pic:nvPicPr>
-                    <pic:cNvPr id="0" name=""/>
-                    <pic:cNvPicPr/>
-                  </pic:nvPicPr>
-                  <pic:blipFill>
-                    <a:blip r:embed="rId11"/>
-                    <a:stretch>
-                      <a:fillRect/>
-                    </a:stretch>
-                  </pic:blipFill>
-                  <pic:spPr>
-                    <a:xfrm>
-                      <a:off x="0" y="0"/>
                       <a:ext cx="2247900" cy="640080"/>
                     </a:xfrm>
                     <a:prstGeom prst="rect">
@@ -3995,7 +3962,7 @@
         </w:rPr>
         <w:t>Base de données</w:t>
       </w:r>
-      <w:bookmarkEnd w:id="6"/>
+      <w:bookmarkEnd w:id="7"/>
     </w:p>
     <w:p>
       <w:pPr>
@@ -4070,7 +4037,7 @@
                     </pic:cNvPicPr>
                   </pic:nvPicPr>
                   <pic:blipFill>
-                    <a:blip r:embed="rId12">
+                    <a:blip r:embed="rId11">
                       <a:extLst>
                         <a:ext uri="{28A0092B-C50C-407E-A947-70E740481C1C}">
                           <a14:useLocalDpi xmlns:a14="http://schemas.microsoft.com/office/drawing/2010/main" val="0"/>
@@ -4231,14 +4198,14 @@
           <w:rFonts w:ascii="Verdana" w:hAnsi="Verdana"/>
         </w:rPr>
       </w:pPr>
-      <w:bookmarkStart w:id="7" w:name="_Toc431814450"/>
+      <w:bookmarkStart w:id="8" w:name="_Toc431814450"/>
       <w:r>
         <w:rPr>
           <w:rFonts w:ascii="Verdana" w:hAnsi="Verdana"/>
         </w:rPr>
         <w:t>Maquette ui</w:t>
       </w:r>
-      <w:bookmarkEnd w:id="7"/>
+      <w:bookmarkEnd w:id="8"/>
     </w:p>
     <w:p>
       <w:pPr>
@@ -4255,19 +4222,512 @@
     </w:p>
     <w:p>
       <w:pPr>
+        <w:rPr>
+          <w:rFonts w:ascii="Verdana" w:hAnsi="Verdana"/>
+        </w:rPr>
+      </w:pPr>
+    </w:p>
+    <w:p>
+      <w:pPr>
         <w:pStyle w:val="Titre2"/>
         <w:rPr>
           <w:rFonts w:ascii="Verdana" w:hAnsi="Verdana"/>
         </w:rPr>
       </w:pPr>
-      <w:bookmarkStart w:id="8" w:name="_Toc431814451"/>
+      <w:r>
+        <w:rPr>
+          <w:rFonts w:ascii="Verdana" w:hAnsi="Verdana"/>
+        </w:rPr>
+        <w:t>Sécurité</w:t>
+      </w:r>
+    </w:p>
+    <w:p>
+      <w:pPr>
+        <w:pStyle w:val="Titre3"/>
+        <w:rPr>
+          <w:rFonts w:ascii="Verdana" w:hAnsi="Verdana"/>
+        </w:rPr>
+      </w:pPr>
+      <w:r>
+        <w:rPr>
+          <w:rFonts w:ascii="Verdana" w:hAnsi="Verdana"/>
+        </w:rPr>
+        <w:t>Hachage du mot de passe utilisateur</w:t>
+      </w:r>
+    </w:p>
+    <w:p>
+      <w:pPr>
+        <w:rPr>
+          <w:rFonts w:ascii="Verdana" w:hAnsi="Verdana"/>
+        </w:rPr>
+      </w:pPr>
+      <w:r>
+        <w:rPr>
+          <w:rFonts w:ascii="Verdana" w:hAnsi="Verdana"/>
+        </w:rPr>
+        <w:t xml:space="preserve">Le mot de passe utilisateur sera stocké dans la base de données sous forme de </w:t>
+      </w:r>
+      <w:r>
+        <w:rPr>
+          <w:rFonts w:ascii="Verdana" w:hAnsi="Verdana"/>
+        </w:rPr>
+        <w:t>hash</w:t>
+      </w:r>
+      <w:r>
+        <w:rPr>
+          <w:rFonts w:ascii="Verdana" w:hAnsi="Verdana"/>
+        </w:rPr>
+        <w:t>.</w:t>
+      </w:r>
+    </w:p>
+    <w:p>
+      <w:pPr>
+        <w:rPr>
+          <w:rFonts w:ascii="Verdana" w:hAnsi="Verdana"/>
+        </w:rPr>
+      </w:pPr>
+      <w:r>
+        <w:rPr>
+          <w:rFonts w:ascii="Verdana" w:hAnsi="Verdana"/>
+        </w:rPr>
+        <w:t>Nous allons utiliser sh</w:t>
+      </w:r>
+      <w:r>
+        <w:rPr>
+          <w:rFonts w:ascii="Verdana" w:hAnsi="Verdana"/>
+        </w:rPr>
+        <w:t>a256 comme fonction de hachage.</w:t>
+      </w:r>
+    </w:p>
+    <w:p>
+      <w:pPr>
+        <w:rPr>
+          <w:rFonts w:ascii="Verdana" w:hAnsi="Verdana"/>
+        </w:rPr>
+      </w:pPr>
+    </w:p>
+    <w:p>
+      <w:pPr>
+        <w:pStyle w:val="Titre3"/>
+        <w:rPr>
+          <w:rFonts w:ascii="Verdana" w:hAnsi="Verdana"/>
+        </w:rPr>
+      </w:pPr>
+      <w:r>
+        <w:rPr>
+          <w:rFonts w:ascii="Verdana" w:hAnsi="Verdana"/>
+        </w:rPr>
+        <w:t>Sécurités diverses</w:t>
+      </w:r>
+    </w:p>
+    <w:p>
+      <w:pPr>
+        <w:rPr>
+          <w:rFonts w:ascii="Verdana" w:hAnsi="Verdana"/>
+        </w:rPr>
+      </w:pPr>
+      <w:r>
+        <w:rPr>
+          <w:rFonts w:ascii="Verdana" w:hAnsi="Verdana"/>
+        </w:rPr>
+        <w:t>Nous allons également utiliser les composants de Zend Framework pour gérer les différents aspects de la sécurité web :</w:t>
+      </w:r>
+    </w:p>
+    <w:p>
+      <w:pPr>
+        <w:rPr>
+          <w:rFonts w:ascii="Verdana" w:hAnsi="Verdana"/>
+        </w:rPr>
+      </w:pPr>
+      <w:r>
+        <w:rPr>
+          <w:rFonts w:ascii="Verdana" w:hAnsi="Verdana"/>
+        </w:rPr>
+        <w:t>- faille XSS</w:t>
+      </w:r>
+    </w:p>
+    <w:p>
+      <w:pPr>
+        <w:rPr>
+          <w:rFonts w:ascii="Verdana" w:hAnsi="Verdana"/>
+        </w:rPr>
+      </w:pPr>
+      <w:r>
+        <w:rPr>
+          <w:rFonts w:ascii="Verdana" w:hAnsi="Verdana"/>
+        </w:rPr>
+        <w:t>- injection SQL ...</w:t>
+      </w:r>
+    </w:p>
+    <w:p>
+      <w:pPr>
+        <w:rPr>
+          <w:rFonts w:ascii="Verdana" w:hAnsi="Verdana"/>
+        </w:rPr>
+      </w:pPr>
+      <w:r>
+        <w:rPr>
+          <w:rFonts w:ascii="Verdana" w:hAnsi="Verdana"/>
+        </w:rPr>
+        <w:t>Ainsi que les différents filtres et validateurs pour les formulaires web et qui seront appliqués sur les champs envoyés via les requêtes GET et POST.</w:t>
+      </w:r>
+    </w:p>
+    <w:p>
+      <w:pPr>
+        <w:rPr>
+          <w:rFonts w:ascii="Verdana" w:hAnsi="Verdana"/>
+        </w:rPr>
+      </w:pPr>
+    </w:p>
+    <w:p>
+      <w:pPr>
+        <w:rPr>
+          <w:rFonts w:ascii="Verdana" w:hAnsi="Verdana"/>
+        </w:rPr>
+      </w:pPr>
+    </w:p>
+    <w:p>
+      <w:pPr>
+        <w:rPr>
+          <w:rFonts w:ascii="Verdana" w:hAnsi="Verdana"/>
+        </w:rPr>
+      </w:pPr>
+    </w:p>
+    <w:p>
+      <w:pPr>
+        <w:rPr>
+          <w:rFonts w:ascii="Verdana" w:hAnsi="Verdana"/>
+        </w:rPr>
+      </w:pPr>
+    </w:p>
+    <w:p>
+      <w:pPr>
+        <w:pStyle w:val="Titre2"/>
+        <w:rPr>
+          <w:rFonts w:ascii="Verdana" w:hAnsi="Verdana"/>
+        </w:rPr>
+      </w:pPr>
+      <w:r>
+        <w:rPr>
+          <w:rFonts w:ascii="Verdana" w:hAnsi="Verdana"/>
+        </w:rPr>
+        <w:lastRenderedPageBreak/>
+        <w:t>Utilisation d’un framework</w:t>
+      </w:r>
+    </w:p>
+    <w:p>
+      <w:pPr>
+        <w:pStyle w:val="Titre3"/>
+        <w:rPr>
+          <w:rFonts w:ascii="Verdana" w:hAnsi="Verdana"/>
+        </w:rPr>
+      </w:pPr>
+      <w:r>
+        <w:rPr>
+          <w:rFonts w:ascii="Verdana" w:hAnsi="Verdana"/>
+        </w:rPr>
+        <w:t>Pourquoi utiliser un Framework ?</w:t>
+      </w:r>
+    </w:p>
+    <w:p>
+      <w:pPr>
+        <w:rPr>
+          <w:rFonts w:ascii="Verdana" w:hAnsi="Verdana"/>
+        </w:rPr>
+      </w:pPr>
+      <w:r>
+        <w:rPr>
+          <w:rFonts w:ascii="Verdana" w:hAnsi="Verdana"/>
+        </w:rPr>
+        <w:t xml:space="preserve">Nous avons décidé d'utiliser un </w:t>
+      </w:r>
+      <w:proofErr w:type="spellStart"/>
+      <w:r>
+        <w:rPr>
+          <w:rFonts w:ascii="Verdana" w:hAnsi="Verdana"/>
+        </w:rPr>
+        <w:t>framework</w:t>
+      </w:r>
+      <w:proofErr w:type="spellEnd"/>
+      <w:r>
+        <w:rPr>
+          <w:rFonts w:ascii="Verdana" w:hAnsi="Verdana"/>
+        </w:rPr>
+        <w:t xml:space="preserve"> car il nous apporte de nombreux avantages : </w:t>
+      </w:r>
+    </w:p>
+    <w:p>
+      <w:pPr>
+        <w:rPr>
+          <w:rFonts w:ascii="Verdana" w:hAnsi="Verdana"/>
+        </w:rPr>
+      </w:pPr>
+      <w:r>
+        <w:rPr>
+          <w:rFonts w:ascii="Verdana" w:hAnsi="Verdana"/>
+        </w:rPr>
+        <w:t>- avoir une application structurée et sécurisée.</w:t>
+      </w:r>
+    </w:p>
+    <w:p>
+      <w:pPr>
+        <w:rPr>
+          <w:rFonts w:ascii="Verdana" w:hAnsi="Verdana"/>
+        </w:rPr>
+      </w:pPr>
+      <w:r>
+        <w:rPr>
+          <w:rFonts w:ascii="Verdana" w:hAnsi="Verdana"/>
+        </w:rPr>
+        <w:t xml:space="preserve">- augmenter la productivité une fois le </w:t>
+      </w:r>
+      <w:proofErr w:type="spellStart"/>
+      <w:r>
+        <w:rPr>
+          <w:rFonts w:ascii="Verdana" w:hAnsi="Verdana"/>
+        </w:rPr>
+        <w:t>framework</w:t>
+      </w:r>
+      <w:proofErr w:type="spellEnd"/>
+      <w:r>
+        <w:rPr>
+          <w:rFonts w:ascii="Verdana" w:hAnsi="Verdana"/>
+        </w:rPr>
+        <w:t xml:space="preserve"> maitrisé.</w:t>
+      </w:r>
+    </w:p>
+    <w:p>
+      <w:pPr>
+        <w:rPr>
+          <w:rFonts w:ascii="Verdana" w:hAnsi="Verdana"/>
+        </w:rPr>
+      </w:pPr>
+      <w:r>
+        <w:rPr>
+          <w:rFonts w:ascii="Verdana" w:hAnsi="Verdana"/>
+        </w:rPr>
+        <w:t>- améliorer la pérennité et facilité la maintenance de l'application.</w:t>
+      </w:r>
+    </w:p>
+    <w:p>
+      <w:pPr>
+        <w:rPr>
+          <w:rFonts w:ascii="Verdana" w:hAnsi="Verdana"/>
+        </w:rPr>
+      </w:pPr>
+    </w:p>
+    <w:p>
+      <w:pPr>
+        <w:pStyle w:val="Titre3"/>
+        <w:rPr>
+          <w:rFonts w:ascii="Verdana" w:hAnsi="Verdana"/>
+        </w:rPr>
+      </w:pPr>
+      <w:r>
+        <w:rPr>
+          <w:rFonts w:ascii="Verdana" w:hAnsi="Verdana"/>
+        </w:rPr>
+        <w:t>Pourquoi Zend Framework ?</w:t>
+      </w:r>
+    </w:p>
+    <w:p>
+      <w:pPr>
+        <w:rPr>
+          <w:rFonts w:ascii="Verdana" w:hAnsi="Verdana"/>
+        </w:rPr>
+      </w:pPr>
+      <w:r>
+        <w:rPr>
+          <w:rFonts w:ascii="Verdana" w:hAnsi="Verdana"/>
+        </w:rPr>
+        <w:t xml:space="preserve">Nous avons évidemment regardé différent </w:t>
+      </w:r>
+      <w:proofErr w:type="spellStart"/>
+      <w:r>
+        <w:rPr>
+          <w:rFonts w:ascii="Verdana" w:hAnsi="Verdana"/>
+        </w:rPr>
+        <w:t>framework</w:t>
+      </w:r>
+      <w:proofErr w:type="spellEnd"/>
+      <w:r>
+        <w:rPr>
+          <w:rFonts w:ascii="Verdana" w:hAnsi="Verdana"/>
+        </w:rPr>
+        <w:t xml:space="preserve"> </w:t>
+      </w:r>
+      <w:proofErr w:type="spellStart"/>
+      <w:r>
+        <w:rPr>
+          <w:rFonts w:ascii="Verdana" w:hAnsi="Verdana"/>
+        </w:rPr>
+        <w:t>php</w:t>
+      </w:r>
+      <w:proofErr w:type="spellEnd"/>
+      <w:r>
+        <w:rPr>
+          <w:rFonts w:ascii="Verdana" w:hAnsi="Verdana"/>
+        </w:rPr>
+        <w:t xml:space="preserve"> existant (</w:t>
+      </w:r>
+      <w:proofErr w:type="spellStart"/>
+      <w:r>
+        <w:rPr>
+          <w:rFonts w:ascii="Verdana" w:hAnsi="Verdana"/>
+        </w:rPr>
+        <w:t>laravel</w:t>
+      </w:r>
+      <w:proofErr w:type="spellEnd"/>
+      <w:r>
+        <w:rPr>
+          <w:rFonts w:ascii="Verdana" w:hAnsi="Verdana"/>
+        </w:rPr>
+        <w:t xml:space="preserve">, </w:t>
+      </w:r>
+      <w:proofErr w:type="spellStart"/>
+      <w:r>
+        <w:rPr>
+          <w:rFonts w:ascii="Verdana" w:hAnsi="Verdana"/>
+        </w:rPr>
+        <w:t>symphony</w:t>
+      </w:r>
+      <w:proofErr w:type="spellEnd"/>
+      <w:r>
+        <w:rPr>
+          <w:rFonts w:ascii="Verdana" w:hAnsi="Verdana"/>
+        </w:rPr>
+        <w:t xml:space="preserve">, </w:t>
+      </w:r>
+      <w:proofErr w:type="spellStart"/>
+      <w:r>
+        <w:rPr>
+          <w:rFonts w:ascii="Verdana" w:hAnsi="Verdana"/>
+        </w:rPr>
+        <w:t>cakePHP</w:t>
+      </w:r>
+      <w:proofErr w:type="spellEnd"/>
+      <w:r>
+        <w:rPr>
+          <w:rFonts w:ascii="Verdana" w:hAnsi="Verdana"/>
+        </w:rPr>
+        <w:t xml:space="preserve">) mais sans </w:t>
+      </w:r>
+      <w:r>
+        <w:rPr>
+          <w:rFonts w:ascii="Verdana" w:hAnsi="Verdana"/>
+        </w:rPr>
+        <w:t>expérience</w:t>
+      </w:r>
+      <w:r>
+        <w:rPr>
+          <w:rFonts w:ascii="Verdana" w:hAnsi="Verdana"/>
+        </w:rPr>
+        <w:t xml:space="preserve"> dessus, il est difficile de se faire une idée précise de l'efficacité d'un de ces </w:t>
+      </w:r>
+      <w:proofErr w:type="spellStart"/>
+      <w:r>
+        <w:rPr>
+          <w:rFonts w:ascii="Verdana" w:hAnsi="Verdana"/>
+        </w:rPr>
+        <w:t>framework</w:t>
+      </w:r>
+      <w:proofErr w:type="spellEnd"/>
+      <w:r>
+        <w:rPr>
+          <w:rFonts w:ascii="Verdana" w:hAnsi="Verdana"/>
+        </w:rPr>
+        <w:t xml:space="preserve"> dans notre projet.</w:t>
+      </w:r>
+    </w:p>
+    <w:p>
+      <w:pPr>
+        <w:rPr>
+          <w:rFonts w:ascii="Verdana" w:hAnsi="Verdana"/>
+        </w:rPr>
+      </w:pPr>
+      <w:r>
+        <w:rPr>
+          <w:rFonts w:ascii="Verdana" w:hAnsi="Verdana"/>
+        </w:rPr>
+        <w:t xml:space="preserve">Car l'un d'entre nous a déjà </w:t>
+      </w:r>
+      <w:r>
+        <w:rPr>
+          <w:rFonts w:ascii="Verdana" w:hAnsi="Verdana"/>
+        </w:rPr>
+        <w:t>utilisé</w:t>
+      </w:r>
+      <w:r>
+        <w:rPr>
+          <w:rFonts w:ascii="Verdana" w:hAnsi="Verdana"/>
+        </w:rPr>
+        <w:t xml:space="preserve"> ce </w:t>
+      </w:r>
+      <w:proofErr w:type="spellStart"/>
+      <w:r>
+        <w:rPr>
+          <w:rFonts w:ascii="Verdana" w:hAnsi="Verdana"/>
+        </w:rPr>
+        <w:t>framework</w:t>
+      </w:r>
+      <w:proofErr w:type="spellEnd"/>
+      <w:r>
+        <w:rPr>
+          <w:rFonts w:ascii="Verdana" w:hAnsi="Verdana"/>
+        </w:rPr>
+        <w:t xml:space="preserve"> dans le cadre professionnel et tout c'est bien déroulé. Nous utilisons donc un </w:t>
+      </w:r>
+      <w:proofErr w:type="spellStart"/>
+      <w:r>
+        <w:rPr>
+          <w:rFonts w:ascii="Verdana" w:hAnsi="Verdana"/>
+        </w:rPr>
+        <w:t>framework</w:t>
+      </w:r>
+      <w:proofErr w:type="spellEnd"/>
+      <w:r>
+        <w:rPr>
+          <w:rFonts w:ascii="Verdana" w:hAnsi="Verdana"/>
+        </w:rPr>
+        <w:t xml:space="preserve"> dont on sait qu'il fonctionne et qui sera utile dans le cadre de notre projet.</w:t>
+      </w:r>
+    </w:p>
+    <w:p>
+      <w:pPr>
+        <w:rPr>
+          <w:rFonts w:ascii="Verdana" w:hAnsi="Verdana"/>
+        </w:rPr>
+      </w:pPr>
+    </w:p>
+    <w:p>
+      <w:pPr>
+        <w:rPr>
+          <w:rFonts w:ascii="Verdana" w:hAnsi="Verdana"/>
+        </w:rPr>
+      </w:pPr>
+    </w:p>
+    <w:p>
+      <w:pPr>
+        <w:rPr>
+          <w:rFonts w:ascii="Verdana" w:hAnsi="Verdana"/>
+        </w:rPr>
+      </w:pPr>
+    </w:p>
+    <w:p>
+      <w:pPr>
+        <w:pStyle w:val="Titre2"/>
+        <w:rPr>
+          <w:rFonts w:ascii="Verdana" w:hAnsi="Verdana"/>
+        </w:rPr>
+      </w:pPr>
+      <w:bookmarkStart w:id="9" w:name="_Toc431814451"/>
       <w:r>
         <w:rPr>
           <w:rFonts w:ascii="Verdana" w:hAnsi="Verdana"/>
         </w:rPr>
         <w:t>Technologies utilisées</w:t>
       </w:r>
-      <w:bookmarkEnd w:id="8"/>
+      <w:bookmarkEnd w:id="9"/>
     </w:p>
     <w:p>
       <w:pPr>
@@ -4350,13 +4810,49 @@
           <w:lang w:val="en-US"/>
         </w:rPr>
       </w:pPr>
+      <w:proofErr w:type="spellStart"/>
       <w:r>
         <w:rPr>
           <w:rFonts w:ascii="Verdana" w:hAnsi="Verdana"/>
           <w:b/>
           <w:lang w:val="en-US"/>
         </w:rPr>
-        <w:t xml:space="preserve">Zend Framework </w:t>
+        <w:t>Zend</w:t>
+      </w:r>
+      <w:proofErr w:type="spellEnd"/>
+      <w:r>
+        <w:rPr>
+          <w:rFonts w:ascii="Verdana" w:hAnsi="Verdana"/>
+          <w:b/>
+          <w:lang w:val="en-US"/>
+        </w:rPr>
+        <w:t xml:space="preserve"> </w:t>
+      </w:r>
+      <w:proofErr w:type="gramStart"/>
+      <w:r>
+        <w:rPr>
+          <w:rFonts w:ascii="Verdana" w:hAnsi="Verdana"/>
+          <w:b/>
+          <w:lang w:val="en-US"/>
+        </w:rPr>
+        <w:t>Framework</w:t>
+      </w:r>
+      <w:r>
+        <w:rPr>
+          <w:rFonts w:ascii="Verdana" w:hAnsi="Verdana"/>
+          <w:b/>
+          <w:lang w:val="en-US"/>
+        </w:rPr>
+        <w:t xml:space="preserve">  v2.4</w:t>
+      </w:r>
+      <w:proofErr w:type="gramEnd"/>
+      <w:r>
+        <w:rPr>
+          <w:rFonts w:ascii="Verdana" w:hAnsi="Verdana"/>
+          <w:b/>
+          <w:lang w:val="en-US"/>
+        </w:rPr>
+        <w:t xml:space="preserve"> </w:t>
       </w:r>
       <w:proofErr w:type="spellStart"/>
       <w:r>
@@ -4524,7 +5020,23 @@
           <w:rFonts w:ascii="Verdana" w:hAnsi="Verdana"/>
           <w:b/>
         </w:rPr>
-        <w:t xml:space="preserve">/JQuery  </w:t>
+        <w:t>/</w:t>
+      </w:r>
+      <w:proofErr w:type="spellStart"/>
+      <w:r>
+        <w:rPr>
+          <w:rFonts w:ascii="Verdana" w:hAnsi="Verdana"/>
+          <w:b/>
+        </w:rPr>
+        <w:t>JQuery</w:t>
+      </w:r>
+      <w:proofErr w:type="spellEnd"/>
+      <w:r>
+        <w:rPr>
+          <w:rFonts w:ascii="Verdana" w:hAnsi="Verdana"/>
+          <w:b/>
+        </w:rPr>
+        <w:t xml:space="preserve">  </w:t>
       </w:r>
       <w:r>
         <w:rPr>
@@ -4624,14 +5136,14 @@
           <w:rFonts w:ascii="Verdana" w:hAnsi="Verdana"/>
         </w:rPr>
       </w:pPr>
-      <w:bookmarkStart w:id="9" w:name="_Toc431814452"/>
+      <w:bookmarkStart w:id="10" w:name="_Toc431814452"/>
       <w:r>
         <w:rPr>
           <w:rFonts w:ascii="Verdana" w:hAnsi="Verdana"/>
         </w:rPr>
         <w:t>Extensions</w:t>
       </w:r>
-      <w:bookmarkEnd w:id="9"/>
+      <w:bookmarkEnd w:id="10"/>
     </w:p>
     <w:p>
       <w:pPr>
@@ -4644,6 +5156,7 @@
         <w:rPr>
           <w:rFonts w:ascii="Verdana" w:hAnsi="Verdana"/>
         </w:rPr>
+        <w:lastRenderedPageBreak/>
         <w:t>Nous avons réfléchi à beaucoup d’idées moins prioritaires, que nous développerons si le temps nous le permet. Voici quelques-unes d’entre elles :</w:t>
       </w:r>
     </w:p>
@@ -4841,7 +5354,6 @@
           <w:rFonts w:ascii="Verdana" w:eastAsia="MS Gothic" w:hAnsi="Verdana" w:cs="MS Gothic"/>
           <w:lang w:val="fr-FR"/>
         </w:rPr>
-        <w:lastRenderedPageBreak/>
         <w:t>Améliorer la recherche des membres (cercles à Google+, origine, …).</w:t>
       </w:r>
     </w:p>
@@ -4882,20 +5394,18 @@
         <w:rPr>
           <w:rFonts w:ascii="Verdana" w:hAnsi="Verdana"/>
         </w:rPr>
-        <w:t>A noter que le développement sera structuré en modules (module utilisateur, module liste des projets, mod</w:t>
-      </w:r>
-      <w:bookmarkStart w:id="10" w:name="_GoBack"/>
-      <w:bookmarkEnd w:id="10"/>
-      <w:r>
-        <w:rPr>
-          <w:rFonts w:ascii="Verdana" w:hAnsi="Verdana"/>
-        </w:rPr>
-        <w:t>ule projet).</w:t>
+        <w:t>A noter que le développement sera structuré en modules (module utilisateur, module li</w:t>
+      </w:r>
+      <w:r>
+        <w:rPr>
+          <w:rFonts w:ascii="Verdana" w:hAnsi="Verdana"/>
+        </w:rPr>
+        <w:t>ste des projets, module projet, module aide/about).</w:t>
       </w:r>
     </w:p>
     <w:sectPr>
-      <w:headerReference w:type="default" r:id="rId13"/>
-      <w:footerReference w:type="default" r:id="rId14"/>
+      <w:headerReference w:type="default" r:id="rId12"/>
+      <w:footerReference w:type="default" r:id="rId13"/>
       <w:pgSz w:w="11906" w:h="16838"/>
       <w:pgMar w:top="1417" w:right="1417" w:bottom="1417" w:left="1417" w:header="708" w:footer="708" w:gutter="0"/>
       <w:pgNumType w:start="0"/>
@@ -4908,7 +5418,7 @@
 </file>
 
 <file path=word/endnotes.xml><?xml version="1.0" encoding="utf-8"?>
-<w:endnotes xmlns:wpc="http://schemas.microsoft.com/office/word/2010/wordprocessingCanvas" xmlns:mc="http://schemas.openxmlformats.org/markup-compatibility/2006" xmlns:o="urn:schemas-microsoft-com:office:office" xmlns:r="http://schemas.openxmlformats.org/officeDocument/2006/relationships" xmlns:m="http://schemas.openxmlformats.org/officeDocument/2006/math" xmlns:v="urn:schemas-microsoft-com:vml" xmlns:wp14="http://schemas.microsoft.com/office/word/2010/wordprocessingDrawing" xmlns:wp="http://schemas.openxmlformats.org/drawingml/2006/wordprocessingDrawing" xmlns:w10="urn:schemas-microsoft-com:office:word" xmlns:w="http://schemas.openxmlformats.org/wordprocessingml/2006/main" xmlns:w14="http://schemas.microsoft.com/office/word/2010/wordml" xmlns:wpg="http://schemas.microsoft.com/office/word/2010/wordprocessingGroup" xmlns:wpi="http://schemas.microsoft.com/office/word/2010/wordprocessingInk" xmlns:wne="http://schemas.microsoft.com/office/word/2006/wordml" xmlns:wps="http://schemas.microsoft.com/office/word/2010/wordprocessingShape" mc:Ignorable="w14 wp14">
+<w:endnotes xmlns:wpc="http://schemas.microsoft.com/office/word/2010/wordprocessingCanvas" xmlns:mc="http://schemas.openxmlformats.org/markup-compatibility/2006" xmlns:o="urn:schemas-microsoft-com:office:office" xmlns:r="http://schemas.openxmlformats.org/officeDocument/2006/relationships" xmlns:m="http://schemas.openxmlformats.org/officeDocument/2006/math" xmlns:v="urn:schemas-microsoft-com:vml" xmlns:wp14="http://schemas.microsoft.com/office/word/2010/wordprocessingDrawing" xmlns:wp="http://schemas.openxmlformats.org/drawingml/2006/wordprocessingDrawing" xmlns:w10="urn:schemas-microsoft-com:office:word" xmlns:w="http://schemas.openxmlformats.org/wordprocessingml/2006/main" xmlns:w14="http://schemas.microsoft.com/office/word/2010/wordml" xmlns:w15="http://schemas.microsoft.com/office/word/2012/wordml" xmlns:wpg="http://schemas.microsoft.com/office/word/2010/wordprocessingGroup" xmlns:wpi="http://schemas.microsoft.com/office/word/2010/wordprocessingInk" xmlns:wne="http://schemas.microsoft.com/office/word/2006/wordml" xmlns:wps="http://schemas.microsoft.com/office/word/2010/wordprocessingShape" mc:Ignorable="w14 w15 wp14">
   <w:endnote w:type="separator" w:id="-1">
     <w:p>
       <w:pPr>
@@ -4933,7 +5443,7 @@
 </file>
 
 <file path=word/footer1.xml><?xml version="1.0" encoding="utf-8"?>
-<w:ftr xmlns:wpc="http://schemas.microsoft.com/office/word/2010/wordprocessingCanvas" xmlns:mc="http://schemas.openxmlformats.org/markup-compatibility/2006" xmlns:o="urn:schemas-microsoft-com:office:office" xmlns:r="http://schemas.openxmlformats.org/officeDocument/2006/relationships" xmlns:m="http://schemas.openxmlformats.org/officeDocument/2006/math" xmlns:v="urn:schemas-microsoft-com:vml" xmlns:wp14="http://schemas.microsoft.com/office/word/2010/wordprocessingDrawing" xmlns:wp="http://schemas.openxmlformats.org/drawingml/2006/wordprocessingDrawing" xmlns:w10="urn:schemas-microsoft-com:office:word" xmlns:w="http://schemas.openxmlformats.org/wordprocessingml/2006/main" xmlns:w14="http://schemas.microsoft.com/office/word/2010/wordml" xmlns:wpg="http://schemas.microsoft.com/office/word/2010/wordprocessingGroup" xmlns:wpi="http://schemas.microsoft.com/office/word/2010/wordprocessingInk" xmlns:wne="http://schemas.microsoft.com/office/word/2006/wordml" xmlns:wps="http://schemas.microsoft.com/office/word/2010/wordprocessingShape" mc:Ignorable="w14 wp14">
+<w:ftr xmlns:wpc="http://schemas.microsoft.com/office/word/2010/wordprocessingCanvas" xmlns:mc="http://schemas.openxmlformats.org/markup-compatibility/2006" xmlns:o="urn:schemas-microsoft-com:office:office" xmlns:r="http://schemas.openxmlformats.org/officeDocument/2006/relationships" xmlns:m="http://schemas.openxmlformats.org/officeDocument/2006/math" xmlns:v="urn:schemas-microsoft-com:vml" xmlns:wp14="http://schemas.microsoft.com/office/word/2010/wordprocessingDrawing" xmlns:wp="http://schemas.openxmlformats.org/drawingml/2006/wordprocessingDrawing" xmlns:w10="urn:schemas-microsoft-com:office:word" xmlns:w="http://schemas.openxmlformats.org/wordprocessingml/2006/main" xmlns:w14="http://schemas.microsoft.com/office/word/2010/wordml" xmlns:w15="http://schemas.microsoft.com/office/word/2012/wordml" xmlns:wpg="http://schemas.microsoft.com/office/word/2010/wordprocessingGroup" xmlns:wpi="http://schemas.microsoft.com/office/word/2010/wordprocessingInk" xmlns:wne="http://schemas.microsoft.com/office/word/2006/wordml" xmlns:wps="http://schemas.microsoft.com/office/word/2010/wordprocessingShape" mc:Ignorable="w14 w15 wp14">
   <w:sdt>
     <w:sdtPr>
       <w:id w:val="1323466270"/>
@@ -4996,7 +5506,7 @@
                 <w:bCs/>
                 <w:noProof/>
               </w:rPr>
-              <w:t>7</w:t>
+              <w:t>8</w:t>
             </w:r>
             <w:r>
               <w:rPr>
@@ -5044,7 +5554,7 @@
                 <w:bCs/>
                 <w:noProof/>
               </w:rPr>
-              <w:t>7</w:t>
+              <w:t>8</w:t>
             </w:r>
             <w:r>
               <w:rPr>
@@ -5069,7 +5579,7 @@
 </file>
 
 <file path=word/footnotes.xml><?xml version="1.0" encoding="utf-8"?>
-<w:footnotes xmlns:wpc="http://schemas.microsoft.com/office/word/2010/wordprocessingCanvas" xmlns:mc="http://schemas.openxmlformats.org/markup-compatibility/2006" xmlns:o="urn:schemas-microsoft-com:office:office" xmlns:r="http://schemas.openxmlformats.org/officeDocument/2006/relationships" xmlns:m="http://schemas.openxmlformats.org/officeDocument/2006/math" xmlns:v="urn:schemas-microsoft-com:vml" xmlns:wp14="http://schemas.microsoft.com/office/word/2010/wordprocessingDrawing" xmlns:wp="http://schemas.openxmlformats.org/drawingml/2006/wordprocessingDrawing" xmlns:w10="urn:schemas-microsoft-com:office:word" xmlns:w="http://schemas.openxmlformats.org/wordprocessingml/2006/main" xmlns:w14="http://schemas.microsoft.com/office/word/2010/wordml" xmlns:wpg="http://schemas.microsoft.com/office/word/2010/wordprocessingGroup" xmlns:wpi="http://schemas.microsoft.com/office/word/2010/wordprocessingInk" xmlns:wne="http://schemas.microsoft.com/office/word/2006/wordml" xmlns:wps="http://schemas.microsoft.com/office/word/2010/wordprocessingShape" mc:Ignorable="w14 wp14">
+<w:footnotes xmlns:wpc="http://schemas.microsoft.com/office/word/2010/wordprocessingCanvas" xmlns:mc="http://schemas.openxmlformats.org/markup-compatibility/2006" xmlns:o="urn:schemas-microsoft-com:office:office" xmlns:r="http://schemas.openxmlformats.org/officeDocument/2006/relationships" xmlns:m="http://schemas.openxmlformats.org/officeDocument/2006/math" xmlns:v="urn:schemas-microsoft-com:vml" xmlns:wp14="http://schemas.microsoft.com/office/word/2010/wordprocessingDrawing" xmlns:wp="http://schemas.openxmlformats.org/drawingml/2006/wordprocessingDrawing" xmlns:w10="urn:schemas-microsoft-com:office:word" xmlns:w="http://schemas.openxmlformats.org/wordprocessingml/2006/main" xmlns:w14="http://schemas.microsoft.com/office/word/2010/wordml" xmlns:w15="http://schemas.microsoft.com/office/word/2012/wordml" xmlns:wpg="http://schemas.microsoft.com/office/word/2010/wordprocessingGroup" xmlns:wpi="http://schemas.microsoft.com/office/word/2010/wordprocessingInk" xmlns:wne="http://schemas.microsoft.com/office/word/2006/wordml" xmlns:wps="http://schemas.microsoft.com/office/word/2010/wordprocessingShape" mc:Ignorable="w14 w15 wp14">
   <w:footnote w:type="separator" w:id="-1">
     <w:p>
       <w:pPr>
@@ -5094,7 +5604,7 @@
 </file>
 
 <file path=word/header1.xml><?xml version="1.0" encoding="utf-8"?>
-<w:hdr xmlns:wpc="http://schemas.microsoft.com/office/word/2010/wordprocessingCanvas" xmlns:mc="http://schemas.openxmlformats.org/markup-compatibility/2006" xmlns:o="urn:schemas-microsoft-com:office:office" xmlns:r="http://schemas.openxmlformats.org/officeDocument/2006/relationships" xmlns:m="http://schemas.openxmlformats.org/officeDocument/2006/math" xmlns:v="urn:schemas-microsoft-com:vml" xmlns:wp14="http://schemas.microsoft.com/office/word/2010/wordprocessingDrawing" xmlns:wp="http://schemas.openxmlformats.org/drawingml/2006/wordprocessingDrawing" xmlns:w10="urn:schemas-microsoft-com:office:word" xmlns:w="http://schemas.openxmlformats.org/wordprocessingml/2006/main" xmlns:w14="http://schemas.microsoft.com/office/word/2010/wordml" xmlns:wpg="http://schemas.microsoft.com/office/word/2010/wordprocessingGroup" xmlns:wpi="http://schemas.microsoft.com/office/word/2010/wordprocessingInk" xmlns:wne="http://schemas.microsoft.com/office/word/2006/wordml" xmlns:wps="http://schemas.microsoft.com/office/word/2010/wordprocessingShape" mc:Ignorable="w14 wp14">
+<w:hdr xmlns:wpc="http://schemas.microsoft.com/office/word/2010/wordprocessingCanvas" xmlns:mc="http://schemas.openxmlformats.org/markup-compatibility/2006" xmlns:o="urn:schemas-microsoft-com:office:office" xmlns:r="http://schemas.openxmlformats.org/officeDocument/2006/relationships" xmlns:m="http://schemas.openxmlformats.org/officeDocument/2006/math" xmlns:v="urn:schemas-microsoft-com:vml" xmlns:wp14="http://schemas.microsoft.com/office/word/2010/wordprocessingDrawing" xmlns:wp="http://schemas.openxmlformats.org/drawingml/2006/wordprocessingDrawing" xmlns:w10="urn:schemas-microsoft-com:office:word" xmlns:w="http://schemas.openxmlformats.org/wordprocessingml/2006/main" xmlns:w14="http://schemas.microsoft.com/office/word/2010/wordml" xmlns:w15="http://schemas.microsoft.com/office/word/2012/wordml" xmlns:wpg="http://schemas.microsoft.com/office/word/2010/wordprocessingGroup" xmlns:wpi="http://schemas.microsoft.com/office/word/2010/wordprocessingInk" xmlns:wne="http://schemas.microsoft.com/office/word/2006/wordml" xmlns:wps="http://schemas.microsoft.com/office/word/2010/wordprocessingShape" mc:Ignorable="w14 w15 wp14">
   <w:p>
     <w:pPr>
       <w:pStyle w:val="En-tte"/>
@@ -5114,7 +5624,7 @@
 </file>
 
 <file path=word/numbering.xml><?xml version="1.0" encoding="utf-8"?>
-<w:numbering xmlns:wpc="http://schemas.microsoft.com/office/word/2010/wordprocessingCanvas" xmlns:mc="http://schemas.openxmlformats.org/markup-compatibility/2006" xmlns:o="urn:schemas-microsoft-com:office:office" xmlns:r="http://schemas.openxmlformats.org/officeDocument/2006/relationships" xmlns:m="http://schemas.openxmlformats.org/officeDocument/2006/math" xmlns:v="urn:schemas-microsoft-com:vml" xmlns:wp14="http://schemas.microsoft.com/office/word/2010/wordprocessingDrawing" xmlns:wp="http://schemas.openxmlformats.org/drawingml/2006/wordprocessingDrawing" xmlns:w10="urn:schemas-microsoft-com:office:word" xmlns:w="http://schemas.openxmlformats.org/wordprocessingml/2006/main" xmlns:w14="http://schemas.microsoft.com/office/word/2010/wordml" xmlns:wpg="http://schemas.microsoft.com/office/word/2010/wordprocessingGroup" xmlns:wpi="http://schemas.microsoft.com/office/word/2010/wordprocessingInk" xmlns:wne="http://schemas.microsoft.com/office/word/2006/wordml" xmlns:wps="http://schemas.microsoft.com/office/word/2010/wordprocessingShape" mc:Ignorable="w14 wp14">
+<w:numbering xmlns:wpc="http://schemas.microsoft.com/office/word/2010/wordprocessingCanvas" xmlns:mc="http://schemas.openxmlformats.org/markup-compatibility/2006" xmlns:o="urn:schemas-microsoft-com:office:office" xmlns:r="http://schemas.openxmlformats.org/officeDocument/2006/relationships" xmlns:m="http://schemas.openxmlformats.org/officeDocument/2006/math" xmlns:v="urn:schemas-microsoft-com:vml" xmlns:wp14="http://schemas.microsoft.com/office/word/2010/wordprocessingDrawing" xmlns:wp="http://schemas.openxmlformats.org/drawingml/2006/wordprocessingDrawing" xmlns:w10="urn:schemas-microsoft-com:office:word" xmlns:w="http://schemas.openxmlformats.org/wordprocessingml/2006/main" xmlns:w14="http://schemas.microsoft.com/office/word/2010/wordml" xmlns:w15="http://schemas.microsoft.com/office/word/2012/wordml" xmlns:wpg="http://schemas.microsoft.com/office/word/2010/wordprocessingGroup" xmlns:wpi="http://schemas.microsoft.com/office/word/2010/wordprocessingInk" xmlns:wne="http://schemas.microsoft.com/office/word/2006/wordml" xmlns:wps="http://schemas.microsoft.com/office/word/2010/wordprocessingShape" mc:Ignorable="w14 w15 wp14">
   <w:abstractNum w:abstractNumId="0">
     <w:nsid w:val="01AE242C"/>
     <w:multiLevelType w:val="hybridMultilevel"/>
@@ -5581,7 +6091,7 @@
 </file>
 
 <file path=word/styles.xml><?xml version="1.0" encoding="utf-8"?>
-<w:styles xmlns:mc="http://schemas.openxmlformats.org/markup-compatibility/2006" xmlns:r="http://schemas.openxmlformats.org/officeDocument/2006/relationships" xmlns:w="http://schemas.openxmlformats.org/wordprocessingml/2006/main" xmlns:w14="http://schemas.microsoft.com/office/word/2010/wordml" mc:Ignorable="w14">
+<w:styles xmlns:mc="http://schemas.openxmlformats.org/markup-compatibility/2006" xmlns:r="http://schemas.openxmlformats.org/officeDocument/2006/relationships" xmlns:w="http://schemas.openxmlformats.org/wordprocessingml/2006/main" xmlns:w14="http://schemas.microsoft.com/office/word/2010/wordml" xmlns:w15="http://schemas.microsoft.com/office/word/2012/wordml" mc:Ignorable="w14 w15">
   <w:docDefaults>
     <w:rPrDefault>
       <w:rPr>
@@ -5597,1072 +6107,378 @@
       </w:pPr>
     </w:pPrDefault>
   </w:docDefaults>
-  <w:latentStyles w:defLockedState="0" w:defUIPriority="99" w:defSemiHidden="1" w:defUnhideWhenUsed="1" w:defQFormat="0" w:count="267">
-    <w:lsdException w:name="Normal" w:semiHidden="0" w:uiPriority="0" w:unhideWhenUsed="0" w:qFormat="1"/>
-    <w:lsdException w:name="heading 1" w:semiHidden="0" w:uiPriority="9" w:unhideWhenUsed="0" w:qFormat="1"/>
-    <w:lsdException w:name="heading 2" w:uiPriority="9" w:qFormat="1"/>
-    <w:lsdException w:name="heading 3" w:uiPriority="9" w:qFormat="1"/>
-    <w:lsdException w:name="heading 4" w:uiPriority="9" w:qFormat="1"/>
-    <w:lsdException w:name="heading 5" w:uiPriority="9" w:qFormat="1"/>
-    <w:lsdException w:name="heading 6" w:uiPriority="9" w:qFormat="1"/>
-    <w:lsdException w:name="heading 7" w:uiPriority="9" w:qFormat="1"/>
-    <w:lsdException w:name="heading 8" w:uiPriority="9" w:qFormat="1"/>
-    <w:lsdException w:name="heading 9" w:uiPriority="9" w:qFormat="1"/>
-    <w:lsdException w:name="toc 1" w:uiPriority="39"/>
-    <w:lsdException w:name="toc 2" w:uiPriority="39"/>
-    <w:lsdException w:name="toc 3" w:uiPriority="39"/>
-    <w:lsdException w:name="toc 4" w:uiPriority="39"/>
-    <w:lsdException w:name="toc 5" w:uiPriority="39"/>
-    <w:lsdException w:name="toc 6" w:uiPriority="39"/>
-    <w:lsdException w:name="toc 7" w:uiPriority="39"/>
-    <w:lsdException w:name="toc 8" w:uiPriority="39"/>
-    <w:lsdException w:name="toc 9" w:uiPriority="39"/>
-    <w:lsdException w:name="caption" w:uiPriority="35" w:qFormat="1"/>
-    <w:lsdException w:name="Title" w:semiHidden="0" w:uiPriority="10" w:unhideWhenUsed="0" w:qFormat="1"/>
-    <w:lsdException w:name="Default Paragraph Font" w:uiPriority="1"/>
-    <w:lsdException w:name="Subtitle" w:semiHidden="0" w:uiPriority="11" w:unhideWhenUsed="0" w:qFormat="1"/>
-    <w:lsdException w:name="Strong" w:semiHidden="0" w:uiPriority="22" w:unhideWhenUsed="0" w:qFormat="1"/>
-    <w:lsdException w:name="Emphasis" w:semiHidden="0" w:uiPriority="20" w:unhideWhenUsed="0" w:qFormat="1"/>
-    <w:lsdException w:name="Table Grid" w:semiHidden="0" w:uiPriority="59" w:unhideWhenUsed="0"/>
-    <w:lsdException w:name="Placeholder Text" w:unhideWhenUsed="0"/>
-    <w:lsdException w:name="No Spacing" w:semiHidden="0" w:uiPriority="1" w:unhideWhenUsed="0" w:qFormat="1"/>
-    <w:lsdException w:name="Light Shading" w:semiHidden="0" w:uiPriority="60" w:unhideWhenUsed="0"/>
-    <w:lsdException w:name="Light List" w:semiHidden="0" w:uiPriority="61" w:unhideWhenUsed="0"/>
-    <w:lsdException w:name="Light Grid" w:semiHidden="0" w:uiPriority="62" w:unhideWhenUsed="0"/>
-    <w:lsdException w:name="Medium Shading 1" w:semiHidden="0" w:uiPriority="63" w:unhideWhenUsed="0"/>
-    <w:lsdException w:name="Medium Shading 2" w:semiHidden="0" w:uiPriority="64" w:unhideWhenUsed="0"/>
-    <w:lsdException w:name="Medium List 1" w:semiHidden="0" w:uiPriority="65" w:unhideWhenUsed="0"/>
-    <w:lsdException w:name="Medium List 2" w:semiHidden="0" w:uiPriority="66" w:unhideWhenUsed="0"/>
-    <w:lsdException w:name="Medium Grid 1" w:semiHidden="0" w:uiPriority="67" w:unhideWhenUsed="0"/>
-    <w:lsdException w:name="Medium Grid 2" w:semiHidden="0" w:uiPriority="68" w:unhideWhenUsed="0"/>
-    <w:lsdException w:name="Medium Grid 3" w:semiHidden="0" w:uiPriority="69" w:unhideWhenUsed="0"/>
-    <w:lsdException w:name="Dark List" w:semiHidden="0" w:uiPriority="70" w:unhideWhenUsed="0"/>
-    <w:lsdException w:name="Colorful Shading" w:semiHidden="0" w:uiPriority="71" w:unhideWhenUsed="0"/>
-    <w:lsdException w:name="Colorful List" w:semiHidden="0" w:uiPriority="72" w:unhideWhenUsed="0"/>
-    <w:lsdException w:name="Colorful Grid" w:semiHidden="0" w:uiPriority="73" w:unhideWhenUsed="0"/>
-    <w:lsdException w:name="Light Shading Accent 1" w:semiHidden="0" w:uiPriority="60" w:unhideWhenUsed="0"/>
-    <w:lsdException w:name="Light List Accent 1" w:semiHidden="0" w:uiPriority="61" w:unhideWhenUsed="0"/>
-    <w:lsdException w:name="Light Grid Accent 1" w:semiHidden="0" w:uiPriority="62" w:unhideWhenUsed="0"/>
-    <w:lsdException w:name="Medium Shading 1 Accent 1" w:semiHidden="0" w:uiPriority="63" w:unhideWhenUsed="0"/>
-    <w:lsdException w:name="Medium Shading 2 Accent 1" w:semiHidden="0" w:uiPriority="64" w:unhideWhenUsed="0"/>
-    <w:lsdException w:name="Medium List 1 Accent 1" w:semiHidden="0" w:uiPriority="65" w:unhideWhenUsed="0"/>
-    <w:lsdException w:name="Revision" w:unhideWhenUsed="0"/>
-    <w:lsdException w:name="List Paragraph" w:semiHidden="0" w:uiPriority="34" w:unhideWhenUsed="0" w:qFormat="1"/>
-    <w:lsdException w:name="Quote" w:semiHidden="0" w:uiPriority="29" w:unhideWhenUsed="0" w:qFormat="1"/>
-    <w:lsdException w:name="Intense Quote" w:semiHidden="0" w:uiPriority="30" w:unhideWhenUsed="0" w:qFormat="1"/>
-    <w:lsdException w:name="Medium List 2 Accent 1" w:semiHidden="0" w:uiPriority="66" w:unhideWhenUsed="0"/>
-    <w:lsdException w:name="Medium Grid 1 Accent 1" w:semiHidden="0" w:uiPriority="67" w:unhideWhenUsed="0"/>
-    <w:lsdException w:name="Medium Grid 2 Accent 1" w:semiHidden="0" w:uiPriority="68" w:unhideWhenUsed="0"/>
-    <w:lsdException w:name="Medium Grid 3 Accent 1" w:semiHidden="0" w:uiPriority="69" w:unhideWhenUsed="0"/>
-    <w:lsdException w:name="Dark List Accent 1" w:semiHidden="0" w:uiPriority="70" w:unhideWhenUsed="0"/>
-    <w:lsdException w:name="Colorful Shading Accent 1" w:semiHidden="0" w:uiPriority="71" w:unhideWhenUsed="0"/>
-    <w:lsdException w:name="Colorful List Accent 1" w:semiHidden="0" w:uiPriority="72" w:unhideWhenUsed="0"/>
-    <w:lsdException w:name="Colorful Grid Accent 1" w:semiHidden="0" w:uiPriority="73" w:unhideWhenUsed="0"/>
-    <w:lsdException w:name="Light Shading Accent 2" w:semiHidden="0" w:uiPriority="60" w:unhideWhenUsed="0"/>
-    <w:lsdException w:name="Light List Accent 2" w:semiHidden="0" w:uiPriority="61" w:unhideWhenUsed="0"/>
-    <w:lsdException w:name="Light Grid Accent 2" w:semiHidden="0" w:uiPriority="62" w:unhideWhenUsed="0"/>
-    <w:lsdException w:name="Medium Shading 1 Accent 2" w:semiHidden="0" w:uiPriority="63" w:unhideWhenUsed="0"/>
-    <w:lsdException w:name="Medium Shading 2 Accent 2" w:semiHidden="0" w:uiPriority="64" w:unhideWhenUsed="0"/>
-    <w:lsdException w:name="Medium List 1 Accent 2" w:semiHidden="0" w:uiPriority="65" w:unhideWhenUsed="0"/>
-    <w:lsdException w:name="Medium List 2 Accent 2" w:semiHidden="0" w:uiPriority="66" w:unhideWhenUsed="0"/>
-    <w:lsdException w:name="Medium Grid 1 Accent 2" w:semiHidden="0" w:uiPriority="67" w:unhideWhenUsed="0"/>
-    <w:lsdException w:name="Medium Grid 2 Accent 2" w:semiHidden="0" w:uiPriority="68" w:unhideWhenUsed="0"/>
-    <w:lsdException w:name="Medium Grid 3 Accent 2" w:semiHidden="0" w:uiPriority="69" w:unhideWhenUsed="0"/>
-    <w:lsdException w:name="Dark List Accent 2" w:semiHidden="0" w:uiPriority="70" w:unhideWhenUsed="0"/>
-    <w:lsdException w:name="Colorful Shading Accent 2" w:semiHidden="0" w:uiPriority="71" w:unhideWhenUsed="0"/>
-    <w:lsdException w:name="Colorful List Accent 2" w:semiHidden="0" w:uiPriority="72" w:unhideWhenUsed="0"/>
-    <w:lsdException w:name="Colorful Grid Accent 2" w:semiHidden="0" w:uiPriority="73" w:unhideWhenUsed="0"/>
-    <w:lsdException w:name="Light Shading Accent 3" w:semiHidden="0" w:uiPriority="60" w:unhideWhenUsed="0"/>
-    <w:lsdException w:name="Light List Accent 3" w:semiHidden="0" w:uiPriority="61" w:unhideWhenUsed="0"/>
-    <w:lsdException w:name="Light Grid Accent 3" w:semiHidden="0" w:uiPriority="62" w:unhideWhenUsed="0"/>
-    <w:lsdException w:name="Medium Shading 1 Accent 3" w:semiHidden="0" w:uiPriority="63" w:unhideWhenUsed="0"/>
-    <w:lsdException w:name="Medium Shading 2 Accent 3" w:semiHidden="0" w:uiPriority="64" w:unhideWhenUsed="0"/>
-    <w:lsdException w:name="Medium List 1 Accent 3" w:semiHidden="0" w:uiPriority="65" w:unhideWhenUsed="0"/>
-    <w:lsdException w:name="Medium List 2 Accent 3" w:semiHidden="0" w:uiPriority="66" w:unhideWhenUsed="0"/>
-    <w:lsdException w:name="Medium Grid 1 Accent 3" w:semiHidden="0" w:uiPriority="67" w:unhideWhenUsed="0"/>
-    <w:lsdException w:name="Medium Grid 2 Accent 3" w:semiHidden="0" w:uiPriority="68" w:unhideWhenUsed="0"/>
-    <w:lsdException w:name="Medium Grid 3 Accent 3" w:semiHidden="0" w:uiPriority="69" w:unhideWhenUsed="0"/>
-    <w:lsdException w:name="Dark List Accent 3" w:semiHidden="0" w:uiPriority="70" w:unhideWhenUsed="0"/>
-    <w:lsdException w:name="Colorful Shading Accent 3" w:semiHidden="0" w:uiPriority="71" w:unhideWhenUsed="0"/>
-    <w:lsdException w:name="Colorful List Accent 3" w:semiHidden="0" w:uiPriority="72" w:unhideWhenUsed="0"/>
-    <w:lsdException w:name="Colorful Grid Accent 3" w:semiHidden="0" w:uiPriority="73" w:unhideWhenUsed="0"/>
-    <w:lsdException w:name="Light Shading Accent 4" w:semiHidden="0" w:uiPriority="60" w:unhideWhenUsed="0"/>
-    <w:lsdException w:name="Light List Accent 4" w:semiHidden="0" w:uiPriority="61" w:unhideWhenUsed="0"/>
-    <w:lsdException w:name="Light Grid Accent 4" w:semiHidden="0" w:uiPriority="62" w:unhideWhenUsed="0"/>
-    <w:lsdException w:name="Medium Shading 1 Accent 4" w:semiHidden="0" w:uiPriority="63" w:unhideWhenUsed="0"/>
-    <w:lsdException w:name="Medium Shading 2 Accent 4" w:semiHidden="0" w:uiPriority="64" w:unhideWhenUsed="0"/>
-    <w:lsdException w:name="Medium List 1 Accent 4" w:semiHidden="0" w:uiPriority="65" w:unhideWhenUsed="0"/>
-    <w:lsdException w:name="Medium List 2 Accent 4" w:semiHidden="0" w:uiPriority="66" w:unhideWhenUsed="0"/>
-    <w:lsdException w:name="Medium Grid 1 Accent 4" w:semiHidden="0" w:uiPriority="67" w:unhideWhenUsed="0"/>
-    <w:lsdException w:name="Medium Grid 2 Accent 4" w:semiHidden="0" w:uiPriority="68" w:unhideWhenUsed="0"/>
-    <w:lsdException w:name="Medium Grid 3 Accent 4" w:semiHidden="0" w:uiPriority="69" w:unhideWhenUsed="0"/>
-    <w:lsdException w:name="Dark List Accent 4" w:semiHidden="0" w:uiPriority="70" w:unhideWhenUsed="0"/>
-    <w:lsdException w:name="Colorful Shading Accent 4" w:semiHidden="0" w:uiPriority="71" w:unhideWhenUsed="0"/>
-    <w:lsdException w:name="Colorful List Accent 4" w:semiHidden="0" w:uiPriority="72" w:unhideWhenUsed="0"/>
-    <w:lsdException w:name="Colorful Grid Accent 4" w:semiHidden="0" w:uiPriority="73" w:unhideWhenUsed="0"/>
-    <w:lsdException w:name="Light Shading Accent 5" w:semiHidden="0" w:uiPriority="60" w:unhideWhenUsed="0"/>
-    <w:lsdException w:name="Light List Accent 5" w:semiHidden="0" w:uiPriority="61" w:unhideWhenUsed="0"/>
-    <w:lsdException w:name="Light Grid Accent 5" w:semiHidden="0" w:uiPriority="62" w:unhideWhenUsed="0"/>
-    <w:lsdException w:name="Medium Shading 1 Accent 5" w:semiHidden="0" w:uiPriority="63" w:unhideWhenUsed="0"/>
-    <w:lsdException w:name="Medium Shading 2 Accent 5" w:semiHidden="0" w:uiPriority="64" w:unhideWhenUsed="0"/>
-    <w:lsdException w:name="Medium List 1 Accent 5" w:semiHidden="0" w:uiPriority="65" w:unhideWhenUsed="0"/>
-    <w:lsdException w:name="Medium List 2 Accent 5" w:semiHidden="0" w:uiPriority="66" w:unhideWhenUsed="0"/>
-    <w:lsdException w:name="Medium Grid 1 Accent 5" w:semiHidden="0" w:uiPriority="67" w:unhideWhenUsed="0"/>
-    <w:lsdException w:name="Medium Grid 2 Accent 5" w:semiHidden="0" w:uiPriority="68" w:unhideWhenUsed="0"/>
-    <w:lsdException w:name="Medium Grid 3 Accent 5" w:semiHidden="0" w:uiPriority="69" w:unhideWhenUsed="0"/>
-    <w:lsdException w:name="Dark List Accent 5" w:semiHidden="0" w:uiPriority="70" w:unhideWhenUsed="0"/>
-    <w:lsdException w:name="Colorful Shading Accent 5" w:semiHidden="0" w:uiPriority="71" w:unhideWhenUsed="0"/>
-    <w:lsdException w:name="Colorful List Accent 5" w:semiHidden="0" w:uiPriority="72" w:unhideWhenUsed="0"/>
-    <w:lsdException w:name="Colorful Grid Accent 5" w:semiHidden="0" w:uiPriority="73" w:unhideWhenUsed="0"/>
-    <w:lsdException w:name="Light Shading Accent 6" w:semiHidden="0" w:uiPriority="60" w:unhideWhenUsed="0"/>
-    <w:lsdException w:name="Light List Accent 6" w:semiHidden="0" w:uiPriority="61" w:unhideWhenUsed="0"/>
-    <w:lsdException w:name="Light Grid Accent 6" w:semiHidden="0" w:uiPriority="62" w:unhideWhenUsed="0"/>
-    <w:lsdException w:name="Medium Shading 1 Accent 6" w:semiHidden="0" w:uiPriority="63" w:unhideWhenUsed="0"/>
-    <w:lsdException w:name="Medium Shading 2 Accent 6" w:semiHidden="0" w:uiPriority="64" w:unhideWhenUsed="0"/>
-    <w:lsdException w:name="Medium List 1 Accent 6" w:semiHidden="0" w:uiPriority="65" w:unhideWhenUsed="0"/>
-    <w:lsdException w:name="Medium List 2 Accent 6" w:semiHidden="0" w:uiPriority="66" w:unhideWhenUsed="0"/>
-    <w:lsdException w:name="Medium Grid 1 Accent 6" w:semiHidden="0" w:uiPriority="67" w:unhideWhenUsed="0"/>
-    <w:lsdException w:name="Medium Grid 2 Accent 6" w:semiHidden="0" w:uiPriority="68" w:unhideWhenUsed="0"/>
-    <w:lsdException w:name="Medium Grid 3 Accent 6" w:semiHidden="0" w:uiPriority="69" w:unhideWhenUsed="0"/>
-    <w:lsdException w:name="Dark List Accent 6" w:semiHidden="0" w:uiPriority="70" w:unhideWhenUsed="0"/>
-    <w:lsdException w:name="Colorful Shading Accent 6" w:semiHidden="0" w:uiPriority="71" w:unhideWhenUsed="0"/>
-    <w:lsdException w:name="Colorful List Accent 6" w:semiHidden="0" w:uiPriority="72" w:unhideWhenUsed="0"/>
-    <w:lsdException w:name="Colorful Grid Accent 6" w:semiHidden="0" w:uiPriority="73" w:unhideWhenUsed="0"/>
-    <w:lsdException w:name="Subtle Emphasis" w:semiHidden="0" w:uiPriority="19" w:unhideWhenUsed="0" w:qFormat="1"/>
-    <w:lsdException w:name="Intense Emphasis" w:semiHidden="0" w:uiPriority="21" w:unhideWhenUsed="0" w:qFormat="1"/>
-    <w:lsdException w:name="Subtle Reference" w:semiHidden="0" w:uiPriority="31" w:unhideWhenUsed="0" w:qFormat="1"/>
-    <w:lsdException w:name="Intense Reference" w:semiHidden="0" w:uiPriority="32" w:unhideWhenUsed="0" w:qFormat="1"/>
-    <w:lsdException w:name="Book Title" w:semiHidden="0" w:uiPriority="33" w:unhideWhenUsed="0" w:qFormat="1"/>
-    <w:lsdException w:name="Bibliography" w:uiPriority="37"/>
-    <w:lsdException w:name="TOC Heading" w:uiPriority="39" w:qFormat="1"/>
-  </w:latentStyles>
-  <w:style w:type="paragraph" w:default="1" w:styleId="Normal">
-    <w:name w:val="Normal"/>
-    <w:qFormat/>
-    <w:rsid w:val="00592FDE"/>
-  </w:style>
-  <w:style w:type="paragraph" w:styleId="Titre1">
-    <w:name w:val="heading 1"/>
-    <w:basedOn w:val="Normal"/>
-    <w:next w:val="Normal"/>
-    <w:link w:val="Titre1Car"/>
-    <w:uiPriority w:val="9"/>
-    <w:qFormat/>
-    <w:rsid w:val="00592FDE"/>
-    <w:pPr>
-      <w:pBdr>
-        <w:bottom w:val="thinThickSmallGap" w:sz="12" w:space="1" w:color="1E5E9F" w:themeColor="accent2" w:themeShade="BF"/>
-      </w:pBdr>
-      <w:spacing w:before="400"/>
-      <w:jc w:val="center"/>
-      <w:outlineLvl w:val="0"/>
-    </w:pPr>
-    <w:rPr>
-      <w:caps/>
-      <w:color w:val="143F6A" w:themeColor="accent2" w:themeShade="80"/>
-      <w:spacing w:val="20"/>
-      <w:sz w:val="28"/>
-      <w:szCs w:val="28"/>
-    </w:rPr>
-  </w:style>
-  <w:style w:type="paragraph" w:styleId="Titre2">
-    <w:name w:val="heading 2"/>
-    <w:basedOn w:val="Normal"/>
-    <w:next w:val="Normal"/>
-    <w:link w:val="Titre2Car"/>
-    <w:uiPriority w:val="9"/>
-    <w:unhideWhenUsed/>
-    <w:qFormat/>
-    <w:rsid w:val="00592FDE"/>
-    <w:pPr>
-      <w:pBdr>
-        <w:bottom w:val="single" w:sz="4" w:space="1" w:color="143E69" w:themeColor="accent2" w:themeShade="7F"/>
-      </w:pBdr>
-      <w:spacing w:before="400"/>
-      <w:jc w:val="center"/>
-      <w:outlineLvl w:val="1"/>
-    </w:pPr>
-    <w:rPr>
-      <w:caps/>
-      <w:color w:val="143F6A" w:themeColor="accent2" w:themeShade="80"/>
-      <w:spacing w:val="15"/>
-      <w:sz w:val="24"/>
-      <w:szCs w:val="24"/>
-    </w:rPr>
-  </w:style>
-  <w:style w:type="paragraph" w:styleId="Titre3">
-    <w:name w:val="heading 3"/>
-    <w:basedOn w:val="Normal"/>
-    <w:next w:val="Normal"/>
-    <w:link w:val="Titre3Car"/>
-    <w:uiPriority w:val="9"/>
-    <w:unhideWhenUsed/>
-    <w:qFormat/>
-    <w:rsid w:val="00592FDE"/>
-    <w:pPr>
-      <w:pBdr>
-        <w:top w:val="dotted" w:sz="4" w:space="1" w:color="143E69" w:themeColor="accent2" w:themeShade="7F"/>
-        <w:bottom w:val="dotted" w:sz="4" w:space="1" w:color="143E69" w:themeColor="accent2" w:themeShade="7F"/>
-      </w:pBdr>
-      <w:spacing w:before="300"/>
-      <w:jc w:val="center"/>
-      <w:outlineLvl w:val="2"/>
-    </w:pPr>
-    <w:rPr>
-      <w:caps/>
-      <w:color w:val="143E69" w:themeColor="accent2" w:themeShade="7F"/>
-      <w:sz w:val="24"/>
-      <w:szCs w:val="24"/>
-    </w:rPr>
-  </w:style>
-  <w:style w:type="paragraph" w:styleId="Titre4">
-    <w:name w:val="heading 4"/>
-    <w:basedOn w:val="Normal"/>
-    <w:next w:val="Normal"/>
-    <w:link w:val="Titre4Car"/>
-    <w:uiPriority w:val="9"/>
-    <w:semiHidden/>
-    <w:unhideWhenUsed/>
-    <w:qFormat/>
-    <w:rsid w:val="00592FDE"/>
-    <w:pPr>
-      <w:pBdr>
-        <w:bottom w:val="dotted" w:sz="4" w:space="1" w:color="1E5E9F" w:themeColor="accent2" w:themeShade="BF"/>
-      </w:pBdr>
-      <w:spacing w:after="120"/>
-      <w:jc w:val="center"/>
-      <w:outlineLvl w:val="3"/>
-    </w:pPr>
-    <w:rPr>
-      <w:caps/>
-      <w:color w:val="143E69" w:themeColor="accent2" w:themeShade="7F"/>
-      <w:spacing w:val="10"/>
-    </w:rPr>
-  </w:style>
-  <w:style w:type="paragraph" w:styleId="Titre5">
-    <w:name w:val="heading 5"/>
-    <w:basedOn w:val="Normal"/>
-    <w:next w:val="Normal"/>
-    <w:link w:val="Titre5Car"/>
-    <w:uiPriority w:val="9"/>
-    <w:semiHidden/>
-    <w:unhideWhenUsed/>
-    <w:qFormat/>
-    <w:rsid w:val="00592FDE"/>
-    <w:pPr>
-      <w:spacing w:before="320" w:after="120"/>
-      <w:jc w:val="center"/>
-      <w:outlineLvl w:val="4"/>
-    </w:pPr>
-    <w:rPr>
-      <w:caps/>
-      <w:color w:val="143E69" w:themeColor="accent2" w:themeShade="7F"/>
-      <w:spacing w:val="10"/>
-    </w:rPr>
-  </w:style>
-  <w:style w:type="paragraph" w:styleId="Titre6">
-    <w:name w:val="heading 6"/>
-    <w:basedOn w:val="Normal"/>
-    <w:next w:val="Normal"/>
-    <w:link w:val="Titre6Car"/>
-    <w:uiPriority w:val="9"/>
-    <w:semiHidden/>
-    <w:unhideWhenUsed/>
-    <w:qFormat/>
-    <w:rsid w:val="00592FDE"/>
-    <w:pPr>
-      <w:spacing w:after="120"/>
-      <w:jc w:val="center"/>
-      <w:outlineLvl w:val="5"/>
-    </w:pPr>
-    <w:rPr>
-      <w:caps/>
-      <w:color w:val="1E5E9F" w:themeColor="accent2" w:themeShade="BF"/>
-      <w:spacing w:val="10"/>
-    </w:rPr>
-  </w:style>
-  <w:style w:type="paragraph" w:styleId="Titre7">
-    <w:name w:val="heading 7"/>
-    <w:basedOn w:val="Normal"/>
-    <w:next w:val="Normal"/>
-    <w:link w:val="Titre7Car"/>
-    <w:uiPriority w:val="9"/>
-    <w:semiHidden/>
-    <w:unhideWhenUsed/>
-    <w:qFormat/>
-    <w:rsid w:val="00592FDE"/>
-    <w:pPr>
-      <w:spacing w:after="120"/>
-      <w:jc w:val="center"/>
-      <w:outlineLvl w:val="6"/>
-    </w:pPr>
-    <w:rPr>
-      <w:i/>
-      <w:iCs/>
-      <w:caps/>
-      <w:color w:val="1E5E9F" w:themeColor="accent2" w:themeShade="BF"/>
-      <w:spacing w:val="10"/>
-    </w:rPr>
-  </w:style>
-  <w:style w:type="paragraph" w:styleId="Titre8">
-    <w:name w:val="heading 8"/>
-    <w:basedOn w:val="Normal"/>
-    <w:next w:val="Normal"/>
-    <w:link w:val="Titre8Car"/>
-    <w:uiPriority w:val="9"/>
-    <w:semiHidden/>
-    <w:unhideWhenUsed/>
-    <w:qFormat/>
-    <w:rsid w:val="00592FDE"/>
-    <w:pPr>
-      <w:spacing w:after="120"/>
-      <w:jc w:val="center"/>
-      <w:outlineLvl w:val="7"/>
-    </w:pPr>
-    <w:rPr>
-      <w:caps/>
-      <w:spacing w:val="10"/>
-      <w:sz w:val="20"/>
-      <w:szCs w:val="20"/>
-    </w:rPr>
-  </w:style>
-  <w:style w:type="paragraph" w:styleId="Titre9">
-    <w:name w:val="heading 9"/>
-    <w:basedOn w:val="Normal"/>
-    <w:next w:val="Normal"/>
-    <w:link w:val="Titre9Car"/>
-    <w:uiPriority w:val="9"/>
-    <w:semiHidden/>
-    <w:unhideWhenUsed/>
-    <w:qFormat/>
-    <w:rsid w:val="00592FDE"/>
-    <w:pPr>
-      <w:spacing w:after="120"/>
-      <w:jc w:val="center"/>
-      <w:outlineLvl w:val="8"/>
-    </w:pPr>
-    <w:rPr>
-      <w:i/>
-      <w:iCs/>
-      <w:caps/>
-      <w:spacing w:val="10"/>
-      <w:sz w:val="20"/>
-      <w:szCs w:val="20"/>
-    </w:rPr>
-  </w:style>
-  <w:style w:type="character" w:default="1" w:styleId="Policepardfaut">
-    <w:name w:val="Default Paragraph Font"/>
-    <w:uiPriority w:val="1"/>
-    <w:semiHidden/>
-    <w:unhideWhenUsed/>
-  </w:style>
-  <w:style w:type="table" w:default="1" w:styleId="TableauNormal">
-    <w:name w:val="Normal Table"/>
-    <w:uiPriority w:val="99"/>
-    <w:semiHidden/>
-    <w:unhideWhenUsed/>
-    <w:tblPr>
-      <w:tblInd w:w="0" w:type="dxa"/>
-      <w:tblCellMar>
-        <w:top w:w="0" w:type="dxa"/>
-        <w:left w:w="108" w:type="dxa"/>
-        <w:bottom w:w="0" w:type="dxa"/>
-        <w:right w:w="108" w:type="dxa"/>
-      </w:tblCellMar>
-    </w:tblPr>
-  </w:style>
-  <w:style w:type="numbering" w:default="1" w:styleId="Aucuneliste">
-    <w:name w:val="No List"/>
-    <w:uiPriority w:val="99"/>
-    <w:semiHidden/>
-    <w:unhideWhenUsed/>
-  </w:style>
-  <w:style w:type="paragraph" w:styleId="Textedebulles">
-    <w:name w:val="Balloon Text"/>
-    <w:basedOn w:val="Normal"/>
-    <w:link w:val="TextedebullesCar"/>
-    <w:uiPriority w:val="99"/>
-    <w:semiHidden/>
-    <w:unhideWhenUsed/>
-    <w:rsid w:val="00592FDE"/>
-    <w:pPr>
-      <w:spacing w:after="0" w:line="240" w:lineRule="auto"/>
-    </w:pPr>
-    <w:rPr>
-      <w:rFonts w:ascii="Tahoma" w:hAnsi="Tahoma" w:cs="Tahoma"/>
-      <w:sz w:val="16"/>
-      <w:szCs w:val="16"/>
-    </w:rPr>
-  </w:style>
-  <w:style w:type="character" w:customStyle="1" w:styleId="TextedebullesCar">
-    <w:name w:val="Texte de bulles Car"/>
-    <w:basedOn w:val="Policepardfaut"/>
-    <w:link w:val="Textedebulles"/>
-    <w:uiPriority w:val="99"/>
-    <w:semiHidden/>
-    <w:rsid w:val="00592FDE"/>
-    <w:rPr>
-      <w:rFonts w:ascii="Tahoma" w:hAnsi="Tahoma" w:cs="Tahoma"/>
-      <w:sz w:val="16"/>
-      <w:szCs w:val="16"/>
-    </w:rPr>
-  </w:style>
-  <w:style w:type="character" w:customStyle="1" w:styleId="Titre1Car">
-    <w:name w:val="Titre 1 Car"/>
-    <w:basedOn w:val="Policepardfaut"/>
-    <w:link w:val="Titre1"/>
-    <w:uiPriority w:val="9"/>
-    <w:rsid w:val="00592FDE"/>
-    <w:rPr>
-      <w:caps/>
-      <w:color w:val="143F6A" w:themeColor="accent2" w:themeShade="80"/>
-      <w:spacing w:val="20"/>
-      <w:sz w:val="28"/>
-      <w:szCs w:val="28"/>
-    </w:rPr>
-  </w:style>
-  <w:style w:type="paragraph" w:styleId="En-ttedetabledesmatires">
-    <w:name w:val="TOC Heading"/>
-    <w:basedOn w:val="Titre1"/>
-    <w:next w:val="Normal"/>
-    <w:uiPriority w:val="39"/>
-    <w:semiHidden/>
-    <w:unhideWhenUsed/>
-    <w:qFormat/>
-    <w:rsid w:val="00592FDE"/>
-    <w:pPr>
-      <w:outlineLvl w:val="9"/>
-    </w:pPr>
-    <w:rPr>
-      <w:lang w:bidi="en-US"/>
-    </w:rPr>
-  </w:style>
-  <w:style w:type="character" w:customStyle="1" w:styleId="Titre2Car">
-    <w:name w:val="Titre 2 Car"/>
-    <w:basedOn w:val="Policepardfaut"/>
-    <w:link w:val="Titre2"/>
-    <w:uiPriority w:val="9"/>
-    <w:rsid w:val="00592FDE"/>
-    <w:rPr>
-      <w:caps/>
-      <w:color w:val="143F6A" w:themeColor="accent2" w:themeShade="80"/>
-      <w:spacing w:val="15"/>
-      <w:sz w:val="24"/>
-      <w:szCs w:val="24"/>
-    </w:rPr>
-  </w:style>
-  <w:style w:type="character" w:customStyle="1" w:styleId="Titre3Car">
-    <w:name w:val="Titre 3 Car"/>
-    <w:basedOn w:val="Policepardfaut"/>
-    <w:link w:val="Titre3"/>
-    <w:uiPriority w:val="9"/>
-    <w:rsid w:val="00592FDE"/>
-    <w:rPr>
-      <w:caps/>
-      <w:color w:val="143E69" w:themeColor="accent2" w:themeShade="7F"/>
-      <w:sz w:val="24"/>
-      <w:szCs w:val="24"/>
-    </w:rPr>
-  </w:style>
-  <w:style w:type="character" w:customStyle="1" w:styleId="Titre4Car">
-    <w:name w:val="Titre 4 Car"/>
-    <w:basedOn w:val="Policepardfaut"/>
-    <w:link w:val="Titre4"/>
-    <w:uiPriority w:val="9"/>
-    <w:semiHidden/>
-    <w:rsid w:val="00592FDE"/>
-    <w:rPr>
-      <w:caps/>
-      <w:color w:val="143E69" w:themeColor="accent2" w:themeShade="7F"/>
-      <w:spacing w:val="10"/>
-    </w:rPr>
-  </w:style>
-  <w:style w:type="character" w:customStyle="1" w:styleId="Titre5Car">
-    <w:name w:val="Titre 5 Car"/>
-    <w:basedOn w:val="Policepardfaut"/>
-    <w:link w:val="Titre5"/>
-    <w:uiPriority w:val="9"/>
-    <w:semiHidden/>
-    <w:rsid w:val="00592FDE"/>
-    <w:rPr>
-      <w:caps/>
-      <w:color w:val="143E69" w:themeColor="accent2" w:themeShade="7F"/>
-      <w:spacing w:val="10"/>
-    </w:rPr>
-  </w:style>
-  <w:style w:type="character" w:customStyle="1" w:styleId="Titre6Car">
-    <w:name w:val="Titre 6 Car"/>
-    <w:basedOn w:val="Policepardfaut"/>
-    <w:link w:val="Titre6"/>
-    <w:uiPriority w:val="9"/>
-    <w:semiHidden/>
-    <w:rsid w:val="00592FDE"/>
-    <w:rPr>
-      <w:caps/>
-      <w:color w:val="1E5E9F" w:themeColor="accent2" w:themeShade="BF"/>
-      <w:spacing w:val="10"/>
-    </w:rPr>
-  </w:style>
-  <w:style w:type="character" w:customStyle="1" w:styleId="Titre7Car">
-    <w:name w:val="Titre 7 Car"/>
-    <w:basedOn w:val="Policepardfaut"/>
-    <w:link w:val="Titre7"/>
-    <w:uiPriority w:val="9"/>
-    <w:semiHidden/>
-    <w:rsid w:val="00592FDE"/>
-    <w:rPr>
-      <w:i/>
-      <w:iCs/>
-      <w:caps/>
-      <w:color w:val="1E5E9F" w:themeColor="accent2" w:themeShade="BF"/>
-      <w:spacing w:val="10"/>
-    </w:rPr>
-  </w:style>
-  <w:style w:type="character" w:customStyle="1" w:styleId="Titre8Car">
-    <w:name w:val="Titre 8 Car"/>
-    <w:basedOn w:val="Policepardfaut"/>
-    <w:link w:val="Titre8"/>
-    <w:uiPriority w:val="9"/>
-    <w:semiHidden/>
-    <w:rsid w:val="00592FDE"/>
-    <w:rPr>
-      <w:caps/>
-      <w:spacing w:val="10"/>
-      <w:sz w:val="20"/>
-      <w:szCs w:val="20"/>
-    </w:rPr>
-  </w:style>
-  <w:style w:type="character" w:customStyle="1" w:styleId="Titre9Car">
-    <w:name w:val="Titre 9 Car"/>
-    <w:basedOn w:val="Policepardfaut"/>
-    <w:link w:val="Titre9"/>
-    <w:uiPriority w:val="9"/>
-    <w:semiHidden/>
-    <w:rsid w:val="00592FDE"/>
-    <w:rPr>
-      <w:i/>
-      <w:iCs/>
-      <w:caps/>
-      <w:spacing w:val="10"/>
-      <w:sz w:val="20"/>
-      <w:szCs w:val="20"/>
-    </w:rPr>
-  </w:style>
-  <w:style w:type="paragraph" w:styleId="Lgende">
-    <w:name w:val="caption"/>
-    <w:basedOn w:val="Normal"/>
-    <w:next w:val="Normal"/>
-    <w:uiPriority w:val="35"/>
-    <w:semiHidden/>
-    <w:unhideWhenUsed/>
-    <w:qFormat/>
-    <w:rsid w:val="00592FDE"/>
-    <w:rPr>
-      <w:caps/>
-      <w:spacing w:val="10"/>
-      <w:sz w:val="18"/>
-      <w:szCs w:val="18"/>
-    </w:rPr>
-  </w:style>
-  <w:style w:type="paragraph" w:styleId="Titre">
-    <w:name w:val="Title"/>
-    <w:basedOn w:val="Normal"/>
-    <w:next w:val="Normal"/>
-    <w:link w:val="TitreCar"/>
-    <w:uiPriority w:val="10"/>
-    <w:qFormat/>
-    <w:rsid w:val="00592FDE"/>
-    <w:pPr>
-      <w:pBdr>
-        <w:top w:val="dotted" w:sz="2" w:space="1" w:color="143F6A" w:themeColor="accent2" w:themeShade="80"/>
-        <w:bottom w:val="dotted" w:sz="2" w:space="6" w:color="143F6A" w:themeColor="accent2" w:themeShade="80"/>
-      </w:pBdr>
-      <w:spacing w:before="500" w:after="300" w:line="240" w:lineRule="auto"/>
-      <w:jc w:val="center"/>
-    </w:pPr>
-    <w:rPr>
-      <w:caps/>
-      <w:color w:val="143F6A" w:themeColor="accent2" w:themeShade="80"/>
-      <w:spacing w:val="50"/>
-      <w:sz w:val="44"/>
-      <w:szCs w:val="44"/>
-    </w:rPr>
-  </w:style>
-  <w:style w:type="character" w:customStyle="1" w:styleId="TitreCar">
-    <w:name w:val="Titre Car"/>
-    <w:basedOn w:val="Policepardfaut"/>
-    <w:link w:val="Titre"/>
-    <w:uiPriority w:val="10"/>
-    <w:rsid w:val="00592FDE"/>
-    <w:rPr>
-      <w:caps/>
-      <w:color w:val="143F6A" w:themeColor="accent2" w:themeShade="80"/>
-      <w:spacing w:val="50"/>
-      <w:sz w:val="44"/>
-      <w:szCs w:val="44"/>
-    </w:rPr>
-  </w:style>
-  <w:style w:type="paragraph" w:styleId="Sous-titre">
-    <w:name w:val="Subtitle"/>
-    <w:basedOn w:val="Normal"/>
-    <w:next w:val="Normal"/>
-    <w:link w:val="Sous-titreCar"/>
-    <w:uiPriority w:val="11"/>
-    <w:qFormat/>
-    <w:rsid w:val="00592FDE"/>
-    <w:pPr>
-      <w:spacing w:after="560" w:line="240" w:lineRule="auto"/>
-      <w:jc w:val="center"/>
-    </w:pPr>
-    <w:rPr>
-      <w:caps/>
-      <w:spacing w:val="20"/>
-      <w:sz w:val="18"/>
-      <w:szCs w:val="18"/>
-    </w:rPr>
-  </w:style>
-  <w:style w:type="character" w:customStyle="1" w:styleId="Sous-titreCar">
-    <w:name w:val="Sous-titre Car"/>
-    <w:basedOn w:val="Policepardfaut"/>
-    <w:link w:val="Sous-titre"/>
-    <w:uiPriority w:val="11"/>
-    <w:rsid w:val="00592FDE"/>
-    <w:rPr>
-      <w:caps/>
-      <w:spacing w:val="20"/>
-      <w:sz w:val="18"/>
-      <w:szCs w:val="18"/>
-    </w:rPr>
-  </w:style>
-  <w:style w:type="character" w:styleId="lev">
-    <w:name w:val="Strong"/>
-    <w:uiPriority w:val="22"/>
-    <w:qFormat/>
-    <w:rsid w:val="00592FDE"/>
-    <w:rPr>
-      <w:b/>
-      <w:bCs/>
-      <w:color w:val="1E5E9F" w:themeColor="accent2" w:themeShade="BF"/>
-      <w:spacing w:val="5"/>
-    </w:rPr>
-  </w:style>
-  <w:style w:type="character" w:styleId="Accentuation">
-    <w:name w:val="Emphasis"/>
-    <w:uiPriority w:val="20"/>
-    <w:qFormat/>
-    <w:rsid w:val="00592FDE"/>
-    <w:rPr>
-      <w:caps/>
-      <w:spacing w:val="5"/>
-      <w:sz w:val="20"/>
-      <w:szCs w:val="20"/>
-    </w:rPr>
-  </w:style>
-  <w:style w:type="paragraph" w:styleId="Sansinterligne">
-    <w:name w:val="No Spacing"/>
-    <w:basedOn w:val="Normal"/>
-    <w:link w:val="SansinterligneCar"/>
-    <w:uiPriority w:val="1"/>
-    <w:qFormat/>
-    <w:rsid w:val="00592FDE"/>
-    <w:pPr>
-      <w:spacing w:after="0" w:line="240" w:lineRule="auto"/>
-    </w:pPr>
-  </w:style>
-  <w:style w:type="character" w:customStyle="1" w:styleId="SansinterligneCar">
-    <w:name w:val="Sans interligne Car"/>
-    <w:basedOn w:val="Policepardfaut"/>
-    <w:link w:val="Sansinterligne"/>
-    <w:uiPriority w:val="1"/>
-    <w:rsid w:val="00592FDE"/>
-  </w:style>
-  <w:style w:type="paragraph" w:styleId="Paragraphedeliste">
-    <w:name w:val="List Paragraph"/>
-    <w:basedOn w:val="Normal"/>
-    <w:uiPriority w:val="34"/>
-    <w:qFormat/>
-    <w:rsid w:val="00592FDE"/>
-    <w:pPr>
-      <w:ind w:left="720"/>
-      <w:contextualSpacing/>
-    </w:pPr>
-  </w:style>
-  <w:style w:type="paragraph" w:styleId="Citation">
-    <w:name w:val="Quote"/>
-    <w:basedOn w:val="Normal"/>
-    <w:next w:val="Normal"/>
-    <w:link w:val="CitationCar"/>
-    <w:uiPriority w:val="29"/>
-    <w:qFormat/>
-    <w:rsid w:val="00592FDE"/>
-    <w:rPr>
-      <w:i/>
-      <w:iCs/>
-    </w:rPr>
-  </w:style>
-  <w:style w:type="character" w:customStyle="1" w:styleId="CitationCar">
-    <w:name w:val="Citation Car"/>
-    <w:basedOn w:val="Policepardfaut"/>
-    <w:link w:val="Citation"/>
-    <w:uiPriority w:val="29"/>
-    <w:rsid w:val="00592FDE"/>
-    <w:rPr>
-      <w:i/>
-      <w:iCs/>
-    </w:rPr>
-  </w:style>
-  <w:style w:type="paragraph" w:styleId="Citationintense">
-    <w:name w:val="Intense Quote"/>
-    <w:basedOn w:val="Normal"/>
-    <w:next w:val="Normal"/>
-    <w:link w:val="CitationintenseCar"/>
-    <w:uiPriority w:val="30"/>
-    <w:qFormat/>
-    <w:rsid w:val="00592FDE"/>
-    <w:pPr>
-      <w:pBdr>
-        <w:top w:val="dotted" w:sz="2" w:space="10" w:color="143F6A" w:themeColor="accent2" w:themeShade="80"/>
-        <w:bottom w:val="dotted" w:sz="2" w:space="4" w:color="143F6A" w:themeColor="accent2" w:themeShade="80"/>
-      </w:pBdr>
-      <w:spacing w:before="160" w:line="300" w:lineRule="auto"/>
-      <w:ind w:left="1440" w:right="1440"/>
-    </w:pPr>
-    <w:rPr>
-      <w:caps/>
-      <w:color w:val="143E69" w:themeColor="accent2" w:themeShade="7F"/>
-      <w:spacing w:val="5"/>
-      <w:sz w:val="20"/>
-      <w:szCs w:val="20"/>
-    </w:rPr>
-  </w:style>
-  <w:style w:type="character" w:customStyle="1" w:styleId="CitationintenseCar">
-    <w:name w:val="Citation intense Car"/>
-    <w:basedOn w:val="Policepardfaut"/>
-    <w:link w:val="Citationintense"/>
-    <w:uiPriority w:val="30"/>
-    <w:rsid w:val="00592FDE"/>
-    <w:rPr>
-      <w:caps/>
-      <w:color w:val="143E69" w:themeColor="accent2" w:themeShade="7F"/>
-      <w:spacing w:val="5"/>
-      <w:sz w:val="20"/>
-      <w:szCs w:val="20"/>
-    </w:rPr>
-  </w:style>
-  <w:style w:type="character" w:styleId="Emphaseple">
-    <w:name w:val="Subtle Emphasis"/>
-    <w:uiPriority w:val="19"/>
-    <w:qFormat/>
-    <w:rsid w:val="00592FDE"/>
-    <w:rPr>
-      <w:i/>
-      <w:iCs/>
-    </w:rPr>
-  </w:style>
-  <w:style w:type="character" w:styleId="Emphaseintense">
-    <w:name w:val="Intense Emphasis"/>
-    <w:uiPriority w:val="21"/>
-    <w:qFormat/>
-    <w:rsid w:val="00592FDE"/>
-    <w:rPr>
-      <w:i/>
-      <w:iCs/>
-      <w:caps/>
-      <w:spacing w:val="10"/>
-      <w:sz w:val="20"/>
-      <w:szCs w:val="20"/>
-    </w:rPr>
-  </w:style>
-  <w:style w:type="character" w:styleId="Rfrenceple">
-    <w:name w:val="Subtle Reference"/>
-    <w:basedOn w:val="Policepardfaut"/>
-    <w:uiPriority w:val="31"/>
-    <w:qFormat/>
-    <w:rsid w:val="00592FDE"/>
-    <w:rPr>
-      <w:rFonts w:asciiTheme="minorHAnsi" w:eastAsiaTheme="minorEastAsia" w:hAnsiTheme="minorHAnsi" w:cstheme="minorBidi"/>
-      <w:i/>
-      <w:iCs/>
-      <w:color w:val="143E69" w:themeColor="accent2" w:themeShade="7F"/>
-    </w:rPr>
-  </w:style>
-  <w:style w:type="character" w:styleId="Rfrenceintense">
-    <w:name w:val="Intense Reference"/>
-    <w:uiPriority w:val="32"/>
-    <w:qFormat/>
-    <w:rsid w:val="00592FDE"/>
-    <w:rPr>
-      <w:rFonts w:asciiTheme="minorHAnsi" w:eastAsiaTheme="minorEastAsia" w:hAnsiTheme="minorHAnsi" w:cstheme="minorBidi"/>
-      <w:b/>
-      <w:bCs/>
-      <w:i/>
-      <w:iCs/>
-      <w:color w:val="143E69" w:themeColor="accent2" w:themeShade="7F"/>
-    </w:rPr>
-  </w:style>
-  <w:style w:type="character" w:styleId="Titredulivre">
-    <w:name w:val="Book Title"/>
-    <w:uiPriority w:val="33"/>
-    <w:qFormat/>
-    <w:rsid w:val="00592FDE"/>
-    <w:rPr>
-      <w:caps/>
-      <w:color w:val="143E69" w:themeColor="accent2" w:themeShade="7F"/>
-      <w:spacing w:val="5"/>
-      <w:u w:color="143E69" w:themeColor="accent2" w:themeShade="7F"/>
-    </w:rPr>
-  </w:style>
-  <w:style w:type="paragraph" w:styleId="TM1">
-    <w:name w:val="toc 1"/>
-    <w:basedOn w:val="Normal"/>
-    <w:next w:val="Normal"/>
-    <w:autoRedefine/>
-    <w:uiPriority w:val="39"/>
-    <w:unhideWhenUsed/>
-    <w:rsid w:val="0066776B"/>
-    <w:pPr>
-      <w:spacing w:after="100"/>
-    </w:pPr>
-  </w:style>
-  <w:style w:type="paragraph" w:styleId="TM2">
-    <w:name w:val="toc 2"/>
-    <w:basedOn w:val="Normal"/>
-    <w:next w:val="Normal"/>
-    <w:autoRedefine/>
-    <w:uiPriority w:val="39"/>
-    <w:unhideWhenUsed/>
-    <w:rsid w:val="0066776B"/>
-    <w:pPr>
-      <w:spacing w:after="100"/>
-      <w:ind w:left="220"/>
-    </w:pPr>
-  </w:style>
-  <w:style w:type="character" w:styleId="Lienhypertexte">
-    <w:name w:val="Hyperlink"/>
-    <w:basedOn w:val="Policepardfaut"/>
-    <w:uiPriority w:val="99"/>
-    <w:unhideWhenUsed/>
-    <w:rsid w:val="0066776B"/>
-    <w:rPr>
-      <w:color w:val="9454C3" w:themeColor="hyperlink"/>
-      <w:u w:val="single"/>
-    </w:rPr>
-  </w:style>
-  <w:style w:type="paragraph" w:styleId="En-tte">
-    <w:name w:val="header"/>
-    <w:basedOn w:val="Normal"/>
-    <w:link w:val="En-tteCar"/>
-    <w:uiPriority w:val="99"/>
-    <w:unhideWhenUsed/>
-    <w:rsid w:val="00D77B8A"/>
-    <w:pPr>
-      <w:tabs>
-        <w:tab w:val="center" w:pos="4513"/>
-        <w:tab w:val="right" w:pos="9026"/>
-      </w:tabs>
-      <w:spacing w:after="0" w:line="240" w:lineRule="auto"/>
-    </w:pPr>
-  </w:style>
-  <w:style w:type="character" w:customStyle="1" w:styleId="En-tteCar">
-    <w:name w:val="En-tête Car"/>
-    <w:basedOn w:val="Policepardfaut"/>
-    <w:link w:val="En-tte"/>
-    <w:uiPriority w:val="99"/>
-    <w:rsid w:val="00D77B8A"/>
-  </w:style>
-  <w:style w:type="paragraph" w:styleId="Pieddepage">
-    <w:name w:val="footer"/>
-    <w:basedOn w:val="Normal"/>
-    <w:link w:val="PieddepageCar"/>
-    <w:uiPriority w:val="99"/>
-    <w:unhideWhenUsed/>
-    <w:rsid w:val="00D77B8A"/>
-    <w:pPr>
-      <w:tabs>
-        <w:tab w:val="center" w:pos="4513"/>
-        <w:tab w:val="right" w:pos="9026"/>
-      </w:tabs>
-      <w:spacing w:after="0" w:line="240" w:lineRule="auto"/>
-    </w:pPr>
-  </w:style>
-  <w:style w:type="character" w:customStyle="1" w:styleId="PieddepageCar">
-    <w:name w:val="Pied de page Car"/>
-    <w:basedOn w:val="Policepardfaut"/>
-    <w:link w:val="Pieddepage"/>
-    <w:uiPriority w:val="99"/>
-    <w:rsid w:val="00D77B8A"/>
-  </w:style>
-  <w:style w:type="paragraph" w:styleId="TM3">
-    <w:name w:val="toc 3"/>
-    <w:basedOn w:val="Normal"/>
-    <w:next w:val="Normal"/>
-    <w:autoRedefine/>
-    <w:uiPriority w:val="39"/>
-    <w:unhideWhenUsed/>
-    <w:rsid w:val="008E4202"/>
-    <w:pPr>
-      <w:spacing w:after="100"/>
-      <w:ind w:left="440"/>
-    </w:pPr>
-  </w:style>
-</w:styles>
-</file>
-
-<file path=word/stylesWithEffects.xml><?xml version="1.0" encoding="utf-8"?>
-<w:styles xmlns:wpc="http://schemas.microsoft.com/office/word/2010/wordprocessingCanvas" xmlns:mc="http://schemas.openxmlformats.org/markup-compatibility/2006" xmlns:o="urn:schemas-microsoft-com:office:office" xmlns:r="http://schemas.openxmlformats.org/officeDocument/2006/relationships" xmlns:m="http://schemas.openxmlformats.org/officeDocument/2006/math" xmlns:v="urn:schemas-microsoft-com:vml" xmlns:wp14="http://schemas.microsoft.com/office/word/2010/wordprocessingDrawing" xmlns:wp="http://schemas.openxmlformats.org/drawingml/2006/wordprocessingDrawing" xmlns:w10="urn:schemas-microsoft-com:office:word" xmlns:w="http://schemas.openxmlformats.org/wordprocessingml/2006/main" xmlns:w14="http://schemas.microsoft.com/office/word/2010/wordml" xmlns:wpg="http://schemas.microsoft.com/office/word/2010/wordprocessingGroup" xmlns:wpi="http://schemas.microsoft.com/office/word/2010/wordprocessingInk" xmlns:wne="http://schemas.microsoft.com/office/word/2006/wordml" xmlns:wps="http://schemas.microsoft.com/office/word/2010/wordprocessingShape" mc:Ignorable="w14 wp14">
-  <w:docDefaults>
-    <w:rPrDefault>
-      <w:rPr>
-        <w:rFonts w:asciiTheme="majorHAnsi" w:eastAsiaTheme="majorEastAsia" w:hAnsiTheme="majorHAnsi" w:cstheme="majorBidi"/>
-        <w:sz w:val="22"/>
-        <w:szCs w:val="22"/>
-        <w:lang w:val="fr-CH" w:eastAsia="en-US" w:bidi="ar-SA"/>
-      </w:rPr>
-    </w:rPrDefault>
-    <w:pPrDefault>
-      <w:pPr>
-        <w:spacing w:after="200" w:line="252" w:lineRule="auto"/>
-      </w:pPr>
-    </w:pPrDefault>
-  </w:docDefaults>
-  <w:latentStyles w:defLockedState="0" w:defUIPriority="99" w:defSemiHidden="1" w:defUnhideWhenUsed="1" w:defQFormat="0" w:count="267">
-    <w:lsdException w:name="Normal" w:semiHidden="0" w:uiPriority="0" w:unhideWhenUsed="0" w:qFormat="1"/>
-    <w:lsdException w:name="heading 1" w:semiHidden="0" w:uiPriority="9" w:unhideWhenUsed="0" w:qFormat="1"/>
-    <w:lsdException w:name="heading 2" w:uiPriority="9" w:qFormat="1"/>
-    <w:lsdException w:name="heading 3" w:uiPriority="9" w:qFormat="1"/>
-    <w:lsdException w:name="heading 4" w:uiPriority="9" w:qFormat="1"/>
-    <w:lsdException w:name="heading 5" w:uiPriority="9" w:qFormat="1"/>
-    <w:lsdException w:name="heading 6" w:uiPriority="9" w:qFormat="1"/>
-    <w:lsdException w:name="heading 7" w:uiPriority="9" w:qFormat="1"/>
-    <w:lsdException w:name="heading 8" w:uiPriority="9" w:qFormat="1"/>
-    <w:lsdException w:name="heading 9" w:uiPriority="9" w:qFormat="1"/>
-    <w:lsdException w:name="toc 1" w:uiPriority="39"/>
-    <w:lsdException w:name="toc 2" w:uiPriority="39"/>
-    <w:lsdException w:name="toc 3" w:uiPriority="39"/>
-    <w:lsdException w:name="toc 4" w:uiPriority="39"/>
-    <w:lsdException w:name="toc 5" w:uiPriority="39"/>
-    <w:lsdException w:name="toc 6" w:uiPriority="39"/>
-    <w:lsdException w:name="toc 7" w:uiPriority="39"/>
-    <w:lsdException w:name="toc 8" w:uiPriority="39"/>
-    <w:lsdException w:name="toc 9" w:uiPriority="39"/>
-    <w:lsdException w:name="caption" w:uiPriority="35" w:qFormat="1"/>
-    <w:lsdException w:name="Title" w:semiHidden="0" w:uiPriority="10" w:unhideWhenUsed="0" w:qFormat="1"/>
-    <w:lsdException w:name="Default Paragraph Font" w:uiPriority="1"/>
-    <w:lsdException w:name="Subtitle" w:semiHidden="0" w:uiPriority="11" w:unhideWhenUsed="0" w:qFormat="1"/>
-    <w:lsdException w:name="Strong" w:semiHidden="0" w:uiPriority="22" w:unhideWhenUsed="0" w:qFormat="1"/>
-    <w:lsdException w:name="Emphasis" w:semiHidden="0" w:uiPriority="20" w:unhideWhenUsed="0" w:qFormat="1"/>
-    <w:lsdException w:name="Table Grid" w:semiHidden="0" w:uiPriority="59" w:unhideWhenUsed="0"/>
-    <w:lsdException w:name="Placeholder Text" w:unhideWhenUsed="0"/>
-    <w:lsdException w:name="No Spacing" w:semiHidden="0" w:uiPriority="1" w:unhideWhenUsed="0" w:qFormat="1"/>
-    <w:lsdException w:name="Light Shading" w:semiHidden="0" w:uiPriority="60" w:unhideWhenUsed="0"/>
-    <w:lsdException w:name="Light List" w:semiHidden="0" w:uiPriority="61" w:unhideWhenUsed="0"/>
-    <w:lsdException w:name="Light Grid" w:semiHidden="0" w:uiPriority="62" w:unhideWhenUsed="0"/>
-    <w:lsdException w:name="Medium Shading 1" w:semiHidden="0" w:uiPriority="63" w:unhideWhenUsed="0"/>
-    <w:lsdException w:name="Medium Shading 2" w:semiHidden="0" w:uiPriority="64" w:unhideWhenUsed="0"/>
-    <w:lsdException w:name="Medium List 1" w:semiHidden="0" w:uiPriority="65" w:unhideWhenUsed="0"/>
-    <w:lsdException w:name="Medium List 2" w:semiHidden="0" w:uiPriority="66" w:unhideWhenUsed="0"/>
-    <w:lsdException w:name="Medium Grid 1" w:semiHidden="0" w:uiPriority="67" w:unhideWhenUsed="0"/>
-    <w:lsdException w:name="Medium Grid 2" w:semiHidden="0" w:uiPriority="68" w:unhideWhenUsed="0"/>
-    <w:lsdException w:name="Medium Grid 3" w:semiHidden="0" w:uiPriority="69" w:unhideWhenUsed="0"/>
-    <w:lsdException w:name="Dark List" w:semiHidden="0" w:uiPriority="70" w:unhideWhenUsed="0"/>
-    <w:lsdException w:name="Colorful Shading" w:semiHidden="0" w:uiPriority="71" w:unhideWhenUsed="0"/>
-    <w:lsdException w:name="Colorful List" w:semiHidden="0" w:uiPriority="72" w:unhideWhenUsed="0"/>
-    <w:lsdException w:name="Colorful Grid" w:semiHidden="0" w:uiPriority="73" w:unhideWhenUsed="0"/>
-    <w:lsdException w:name="Light Shading Accent 1" w:semiHidden="0" w:uiPriority="60" w:unhideWhenUsed="0"/>
-    <w:lsdException w:name="Light List Accent 1" w:semiHidden="0" w:uiPriority="61" w:unhideWhenUsed="0"/>
-    <w:lsdException w:name="Light Grid Accent 1" w:semiHidden="0" w:uiPriority="62" w:unhideWhenUsed="0"/>
-    <w:lsdException w:name="Medium Shading 1 Accent 1" w:semiHidden="0" w:uiPriority="63" w:unhideWhenUsed="0"/>
-    <w:lsdException w:name="Medium Shading 2 Accent 1" w:semiHidden="0" w:uiPriority="64" w:unhideWhenUsed="0"/>
-    <w:lsdException w:name="Medium List 1 Accent 1" w:semiHidden="0" w:uiPriority="65" w:unhideWhenUsed="0"/>
-    <w:lsdException w:name="Revision" w:unhideWhenUsed="0"/>
-    <w:lsdException w:name="List Paragraph" w:semiHidden="0" w:uiPriority="34" w:unhideWhenUsed="0" w:qFormat="1"/>
-    <w:lsdException w:name="Quote" w:semiHidden="0" w:uiPriority="29" w:unhideWhenUsed="0" w:qFormat="1"/>
-    <w:lsdException w:name="Intense Quote" w:semiHidden="0" w:uiPriority="30" w:unhideWhenUsed="0" w:qFormat="1"/>
-    <w:lsdException w:name="Medium List 2 Accent 1" w:semiHidden="0" w:uiPriority="66" w:unhideWhenUsed="0"/>
-    <w:lsdException w:name="Medium Grid 1 Accent 1" w:semiHidden="0" w:uiPriority="67" w:unhideWhenUsed="0"/>
-    <w:lsdException w:name="Medium Grid 2 Accent 1" w:semiHidden="0" w:uiPriority="68" w:unhideWhenUsed="0"/>
-    <w:lsdException w:name="Medium Grid 3 Accent 1" w:semiHidden="0" w:uiPriority="69" w:unhideWhenUsed="0"/>
-    <w:lsdException w:name="Dark List Accent 1" w:semiHidden="0" w:uiPriority="70" w:unhideWhenUsed="0"/>
-    <w:lsdException w:name="Colorful Shading Accent 1" w:semiHidden="0" w:uiPriority="71" w:unhideWhenUsed="0"/>
-    <w:lsdException w:name="Colorful List Accent 1" w:semiHidden="0" w:uiPriority="72" w:unhideWhenUsed="0"/>
-    <w:lsdException w:name="Colorful Grid Accent 1" w:semiHidden="0" w:uiPriority="73" w:unhideWhenUsed="0"/>
-    <w:lsdException w:name="Light Shading Accent 2" w:semiHidden="0" w:uiPriority="60" w:unhideWhenUsed="0"/>
-    <w:lsdException w:name="Light List Accent 2" w:semiHidden="0" w:uiPriority="61" w:unhideWhenUsed="0"/>
-    <w:lsdException w:name="Light Grid Accent 2" w:semiHidden="0" w:uiPriority="62" w:unhideWhenUsed="0"/>
-    <w:lsdException w:name="Medium Shading 1 Accent 2" w:semiHidden="0" w:uiPriority="63" w:unhideWhenUsed="0"/>
-    <w:lsdException w:name="Medium Shading 2 Accent 2" w:semiHidden="0" w:uiPriority="64" w:unhideWhenUsed="0"/>
-    <w:lsdException w:name="Medium List 1 Accent 2" w:semiHidden="0" w:uiPriority="65" w:unhideWhenUsed="0"/>
-    <w:lsdException w:name="Medium List 2 Accent 2" w:semiHidden="0" w:uiPriority="66" w:unhideWhenUsed="0"/>
-    <w:lsdException w:name="Medium Grid 1 Accent 2" w:semiHidden="0" w:uiPriority="67" w:unhideWhenUsed="0"/>
-    <w:lsdException w:name="Medium Grid 2 Accent 2" w:semiHidden="0" w:uiPriority="68" w:unhideWhenUsed="0"/>
-    <w:lsdException w:name="Medium Grid 3 Accent 2" w:semiHidden="0" w:uiPriority="69" w:unhideWhenUsed="0"/>
-    <w:lsdException w:name="Dark List Accent 2" w:semiHidden="0" w:uiPriority="70" w:unhideWhenUsed="0"/>
-    <w:lsdException w:name="Colorful Shading Accent 2" w:semiHidden="0" w:uiPriority="71" w:unhideWhenUsed="0"/>
-    <w:lsdException w:name="Colorful List Accent 2" w:semiHidden="0" w:uiPriority="72" w:unhideWhenUsed="0"/>
-    <w:lsdException w:name="Colorful Grid Accent 2" w:semiHidden="0" w:uiPriority="73" w:unhideWhenUsed="0"/>
-    <w:lsdException w:name="Light Shading Accent 3" w:semiHidden="0" w:uiPriority="60" w:unhideWhenUsed="0"/>
-    <w:lsdException w:name="Light List Accent 3" w:semiHidden="0" w:uiPriority="61" w:unhideWhenUsed="0"/>
-    <w:lsdException w:name="Light Grid Accent 3" w:semiHidden="0" w:uiPriority="62" w:unhideWhenUsed="0"/>
-    <w:lsdException w:name="Medium Shading 1 Accent 3" w:semiHidden="0" w:uiPriority="63" w:unhideWhenUsed="0"/>
-    <w:lsdException w:name="Medium Shading 2 Accent 3" w:semiHidden="0" w:uiPriority="64" w:unhideWhenUsed="0"/>
-    <w:lsdException w:name="Medium List 1 Accent 3" w:semiHidden="0" w:uiPriority="65" w:unhideWhenUsed="0"/>
-    <w:lsdException w:name="Medium List 2 Accent 3" w:semiHidden="0" w:uiPriority="66" w:unhideWhenUsed="0"/>
-    <w:lsdException w:name="Medium Grid 1 Accent 3" w:semiHidden="0" w:uiPriority="67" w:unhideWhenUsed="0"/>
-    <w:lsdException w:name="Medium Grid 2 Accent 3" w:semiHidden="0" w:uiPriority="68" w:unhideWhenUsed="0"/>
-    <w:lsdException w:name="Medium Grid 3 Accent 3" w:semiHidden="0" w:uiPriority="69" w:unhideWhenUsed="0"/>
-    <w:lsdException w:name="Dark List Accent 3" w:semiHidden="0" w:uiPriority="70" w:unhideWhenUsed="0"/>
-    <w:lsdException w:name="Colorful Shading Accent 3" w:semiHidden="0" w:uiPriority="71" w:unhideWhenUsed="0"/>
-    <w:lsdException w:name="Colorful List Accent 3" w:semiHidden="0" w:uiPriority="72" w:unhideWhenUsed="0"/>
-    <w:lsdException w:name="Colorful Grid Accent 3" w:semiHidden="0" w:uiPriority="73" w:unhideWhenUsed="0"/>
-    <w:lsdException w:name="Light Shading Accent 4" w:semiHidden="0" w:uiPriority="60" w:unhideWhenUsed="0"/>
-    <w:lsdException w:name="Light List Accent 4" w:semiHidden="0" w:uiPriority="61" w:unhideWhenUsed="0"/>
-    <w:lsdException w:name="Light Grid Accent 4" w:semiHidden="0" w:uiPriority="62" w:unhideWhenUsed="0"/>
-    <w:lsdException w:name="Medium Shading 1 Accent 4" w:semiHidden="0" w:uiPriority="63" w:unhideWhenUsed="0"/>
-    <w:lsdException w:name="Medium Shading 2 Accent 4" w:semiHidden="0" w:uiPriority="64" w:unhideWhenUsed="0"/>
-    <w:lsdException w:name="Medium List 1 Accent 4" w:semiHidden="0" w:uiPriority="65" w:unhideWhenUsed="0"/>
-    <w:lsdException w:name="Medium List 2 Accent 4" w:semiHidden="0" w:uiPriority="66" w:unhideWhenUsed="0"/>
-    <w:lsdException w:name="Medium Grid 1 Accent 4" w:semiHidden="0" w:uiPriority="67" w:unhideWhenUsed="0"/>
-    <w:lsdException w:name="Medium Grid 2 Accent 4" w:semiHidden="0" w:uiPriority="68" w:unhideWhenUsed="0"/>
-    <w:lsdException w:name="Medium Grid 3 Accent 4" w:semiHidden="0" w:uiPriority="69" w:unhideWhenUsed="0"/>
-    <w:lsdException w:name="Dark List Accent 4" w:semiHidden="0" w:uiPriority="70" w:unhideWhenUsed="0"/>
-    <w:lsdException w:name="Colorful Shading Accent 4" w:semiHidden="0" w:uiPriority="71" w:unhideWhenUsed="0"/>
-    <w:lsdException w:name="Colorful List Accent 4" w:semiHidden="0" w:uiPriority="72" w:unhideWhenUsed="0"/>
-    <w:lsdException w:name="Colorful Grid Accent 4" w:semiHidden="0" w:uiPriority="73" w:unhideWhenUsed="0"/>
-    <w:lsdException w:name="Light Shading Accent 5" w:semiHidden="0" w:uiPriority="60" w:unhideWhenUsed="0"/>
-    <w:lsdException w:name="Light List Accent 5" w:semiHidden="0" w:uiPriority="61" w:unhideWhenUsed="0"/>
-    <w:lsdException w:name="Light Grid Accent 5" w:semiHidden="0" w:uiPriority="62" w:unhideWhenUsed="0"/>
-    <w:lsdException w:name="Medium Shading 1 Accent 5" w:semiHidden="0" w:uiPriority="63" w:unhideWhenUsed="0"/>
-    <w:lsdException w:name="Medium Shading 2 Accent 5" w:semiHidden="0" w:uiPriority="64" w:unhideWhenUsed="0"/>
-    <w:lsdException w:name="Medium List 1 Accent 5" w:semiHidden="0" w:uiPriority="65" w:unhideWhenUsed="0"/>
-    <w:lsdException w:name="Medium List 2 Accent 5" w:semiHidden="0" w:uiPriority="66" w:unhideWhenUsed="0"/>
-    <w:lsdException w:name="Medium Grid 1 Accent 5" w:semiHidden="0" w:uiPriority="67" w:unhideWhenUsed="0"/>
-    <w:lsdException w:name="Medium Grid 2 Accent 5" w:semiHidden="0" w:uiPriority="68" w:unhideWhenUsed="0"/>
-    <w:lsdException w:name="Medium Grid 3 Accent 5" w:semiHidden="0" w:uiPriority="69" w:unhideWhenUsed="0"/>
-    <w:lsdException w:name="Dark List Accent 5" w:semiHidden="0" w:uiPriority="70" w:unhideWhenUsed="0"/>
-    <w:lsdException w:name="Colorful Shading Accent 5" w:semiHidden="0" w:uiPriority="71" w:unhideWhenUsed="0"/>
-    <w:lsdException w:name="Colorful List Accent 5" w:semiHidden="0" w:uiPriority="72" w:unhideWhenUsed="0"/>
-    <w:lsdException w:name="Colorful Grid Accent 5" w:semiHidden="0" w:uiPriority="73" w:unhideWhenUsed="0"/>
-    <w:lsdException w:name="Light Shading Accent 6" w:semiHidden="0" w:uiPriority="60" w:unhideWhenUsed="0"/>
-    <w:lsdException w:name="Light List Accent 6" w:semiHidden="0" w:uiPriority="61" w:unhideWhenUsed="0"/>
-    <w:lsdException w:name="Light Grid Accent 6" w:semiHidden="0" w:uiPriority="62" w:unhideWhenUsed="0"/>
-    <w:lsdException w:name="Medium Shading 1 Accent 6" w:semiHidden="0" w:uiPriority="63" w:unhideWhenUsed="0"/>
-    <w:lsdException w:name="Medium Shading 2 Accent 6" w:semiHidden="0" w:uiPriority="64" w:unhideWhenUsed="0"/>
-    <w:lsdException w:name="Medium List 1 Accent 6" w:semiHidden="0" w:uiPriority="65" w:unhideWhenUsed="0"/>
-    <w:lsdException w:name="Medium List 2 Accent 6" w:semiHidden="0" w:uiPriority="66" w:unhideWhenUsed="0"/>
-    <w:lsdException w:name="Medium Grid 1 Accent 6" w:semiHidden="0" w:uiPriority="67" w:unhideWhenUsed="0"/>
-    <w:lsdException w:name="Medium Grid 2 Accent 6" w:semiHidden="0" w:uiPriority="68" w:unhideWhenUsed="0"/>
-    <w:lsdException w:name="Medium Grid 3 Accent 6" w:semiHidden="0" w:uiPriority="69" w:unhideWhenUsed="0"/>
-    <w:lsdException w:name="Dark List Accent 6" w:semiHidden="0" w:uiPriority="70" w:unhideWhenUsed="0"/>
-    <w:lsdException w:name="Colorful Shading Accent 6" w:semiHidden="0" w:uiPriority="71" w:unhideWhenUsed="0"/>
-    <w:lsdException w:name="Colorful List Accent 6" w:semiHidden="0" w:uiPriority="72" w:unhideWhenUsed="0"/>
-    <w:lsdException w:name="Colorful Grid Accent 6" w:semiHidden="0" w:uiPriority="73" w:unhideWhenUsed="0"/>
-    <w:lsdException w:name="Subtle Emphasis" w:semiHidden="0" w:uiPriority="19" w:unhideWhenUsed="0" w:qFormat="1"/>
-    <w:lsdException w:name="Intense Emphasis" w:semiHidden="0" w:uiPriority="21" w:unhideWhenUsed="0" w:qFormat="1"/>
-    <w:lsdException w:name="Subtle Reference" w:semiHidden="0" w:uiPriority="31" w:unhideWhenUsed="0" w:qFormat="1"/>
-    <w:lsdException w:name="Intense Reference" w:semiHidden="0" w:uiPriority="32" w:unhideWhenUsed="0" w:qFormat="1"/>
-    <w:lsdException w:name="Book Title" w:semiHidden="0" w:uiPriority="33" w:unhideWhenUsed="0" w:qFormat="1"/>
-    <w:lsdException w:name="Bibliography" w:uiPriority="37"/>
-    <w:lsdException w:name="TOC Heading" w:uiPriority="39" w:qFormat="1"/>
+  <w:latentStyles w:defLockedState="0" w:defUIPriority="99" w:defSemiHidden="0" w:defUnhideWhenUsed="0" w:defQFormat="0" w:count="371">
+    <w:lsdException w:name="Normal" w:uiPriority="0" w:qFormat="1"/>
+    <w:lsdException w:name="heading 1" w:uiPriority="9" w:qFormat="1"/>
+    <w:lsdException w:name="heading 2" w:semiHidden="1" w:uiPriority="9" w:unhideWhenUsed="1" w:qFormat="1"/>
+    <w:lsdException w:name="heading 3" w:semiHidden="1" w:uiPriority="9" w:unhideWhenUsed="1" w:qFormat="1"/>
+    <w:lsdException w:name="heading 4" w:semiHidden="1" w:uiPriority="9" w:unhideWhenUsed="1" w:qFormat="1"/>
+    <w:lsdException w:name="heading 5" w:semiHidden="1" w:uiPriority="9" w:unhideWhenUsed="1" w:qFormat="1"/>
+    <w:lsdException w:name="heading 6" w:semiHidden="1" w:uiPriority="9" w:unhideWhenUsed="1" w:qFormat="1"/>
+    <w:lsdException w:name="heading 7" w:semiHidden="1" w:uiPriority="9" w:unhideWhenUsed="1" w:qFormat="1"/>
+    <w:lsdException w:name="heading 8" w:semiHidden="1" w:uiPriority="9" w:unhideWhenUsed="1" w:qFormat="1"/>
+    <w:lsdException w:name="heading 9" w:semiHidden="1" w:uiPriority="9" w:unhideWhenUsed="1" w:qFormat="1"/>
+    <w:lsdException w:name="index 1" w:semiHidden="1" w:unhideWhenUsed="1"/>
+    <w:lsdException w:name="index 2" w:semiHidden="1" w:unhideWhenUsed="1"/>
+    <w:lsdException w:name="index 3" w:semiHidden="1" w:unhideWhenUsed="1"/>
+    <w:lsdException w:name="index 4" w:semiHidden="1" w:unhideWhenUsed="1"/>
+    <w:lsdException w:name="index 5" w:semiHidden="1" w:unhideWhenUsed="1"/>
+    <w:lsdException w:name="index 6" w:semiHidden="1" w:unhideWhenUsed="1"/>
+    <w:lsdException w:name="index 7" w:semiHidden="1" w:unhideWhenUsed="1"/>
+    <w:lsdException w:name="index 8" w:semiHidden="1" w:unhideWhenUsed="1"/>
+    <w:lsdException w:name="index 9" w:semiHidden="1" w:unhideWhenUsed="1"/>
+    <w:lsdException w:name="toc 1" w:semiHidden="1" w:uiPriority="39" w:unhideWhenUsed="1"/>
+    <w:lsdException w:name="toc 2" w:semiHidden="1" w:uiPriority="39" w:unhideWhenUsed="1"/>
+    <w:lsdException w:name="toc 3" w:semiHidden="1" w:uiPriority="39" w:unhideWhenUsed="1"/>
+    <w:lsdException w:name="toc 4" w:semiHidden="1" w:uiPriority="39" w:unhideWhenUsed="1"/>
+    <w:lsdException w:name="toc 5" w:semiHidden="1" w:uiPriority="39" w:unhideWhenUsed="1"/>
+    <w:lsdException w:name="toc 6" w:semiHidden="1" w:uiPriority="39" w:unhideWhenUsed="1"/>
+    <w:lsdException w:name="toc 7" w:semiHidden="1" w:uiPriority="39" w:unhideWhenUsed="1"/>
+    <w:lsdException w:name="toc 8" w:semiHidden="1" w:uiPriority="39" w:unhideWhenUsed="1"/>
+    <w:lsdException w:name="toc 9" w:semiHidden="1" w:uiPriority="39" w:unhideWhenUsed="1"/>
+    <w:lsdException w:name="Normal Indent" w:semiHidden="1" w:unhideWhenUsed="1"/>
+    <w:lsdException w:name="footnote text" w:semiHidden="1" w:unhideWhenUsed="1"/>
+    <w:lsdException w:name="annotation text" w:semiHidden="1" w:unhideWhenUsed="1"/>
+    <w:lsdException w:name="header" w:semiHidden="1" w:unhideWhenUsed="1"/>
+    <w:lsdException w:name="footer" w:semiHidden="1" w:unhideWhenUsed="1"/>
+    <w:lsdException w:name="index heading" w:semiHidden="1" w:unhideWhenUsed="1"/>
+    <w:lsdException w:name="caption" w:semiHidden="1" w:uiPriority="35" w:unhideWhenUsed="1" w:qFormat="1"/>
+    <w:lsdException w:name="table of figures" w:semiHidden="1" w:unhideWhenUsed="1"/>
+    <w:lsdException w:name="envelope address" w:semiHidden="1" w:unhideWhenUsed="1"/>
+    <w:lsdException w:name="envelope return" w:semiHidden="1" w:unhideWhenUsed="1"/>
+    <w:lsdException w:name="footnote reference" w:semiHidden="1" w:unhideWhenUsed="1"/>
+    <w:lsdException w:name="annotation reference" w:semiHidden="1" w:unhideWhenUsed="1"/>
+    <w:lsdException w:name="line number" w:semiHidden="1" w:unhideWhenUsed="1"/>
+    <w:lsdException w:name="page number" w:semiHidden="1" w:unhideWhenUsed="1"/>
+    <w:lsdException w:name="endnote reference" w:semiHidden="1" w:unhideWhenUsed="1"/>
+    <w:lsdException w:name="endnote text" w:semiHidden="1" w:unhideWhenUsed="1"/>
+    <w:lsdException w:name="table of authorities" w:semiHidden="1" w:unhideWhenUsed="1"/>
+    <w:lsdException w:name="macro" w:semiHidden="1" w:unhideWhenUsed="1"/>
+    <w:lsdException w:name="toa heading" w:semiHidden="1" w:unhideWhenUsed="1"/>
+    <w:lsdException w:name="List" w:semiHidden="1" w:unhideWhenUsed="1"/>
+    <w:lsdException w:name="List Bullet" w:semiHidden="1" w:unhideWhenUsed="1"/>
+    <w:lsdException w:name="List Number" w:semiHidden="1" w:unhideWhenUsed="1"/>
+    <w:lsdException w:name="List 2" w:semiHidden="1" w:unhideWhenUsed="1"/>
+    <w:lsdException w:name="List 3" w:semiHidden="1" w:unhideWhenUsed="1"/>
+    <w:lsdException w:name="List 4" w:semiHidden="1" w:unhideWhenUsed="1"/>
+    <w:lsdException w:name="List 5" w:semiHidden="1" w:unhideWhenUsed="1"/>
+    <w:lsdException w:name="List Bullet 2" w:semiHidden="1" w:unhideWhenUsed="1"/>
+    <w:lsdException w:name="List Bullet 3" w:semiHidden="1" w:unhideWhenUsed="1"/>
+    <w:lsdException w:name="List Bullet 4" w:semiHidden="1" w:unhideWhenUsed="1"/>
+    <w:lsdException w:name="List Bullet 5" w:semiHidden="1" w:unhideWhenUsed="1"/>
+    <w:lsdException w:name="List Number 2" w:semiHidden="1" w:unhideWhenUsed="1"/>
+    <w:lsdException w:name="List Number 3" w:semiHidden="1" w:unhideWhenUsed="1"/>
+    <w:lsdException w:name="List Number 4" w:semiHidden="1" w:unhideWhenUsed="1"/>
+    <w:lsdException w:name="List Number 5" w:semiHidden="1" w:unhideWhenUsed="1"/>
+    <w:lsdException w:name="Title" w:uiPriority="10" w:qFormat="1"/>
+    <w:lsdException w:name="Closing" w:semiHidden="1" w:unhideWhenUsed="1"/>
+    <w:lsdException w:name="Signature" w:semiHidden="1" w:unhideWhenUsed="1"/>
+    <w:lsdException w:name="Default Paragraph Font" w:semiHidden="1" w:uiPriority="1" w:unhideWhenUsed="1"/>
+    <w:lsdException w:name="Body Text" w:semiHidden="1" w:unhideWhenUsed="1"/>
+    <w:lsdException w:name="Body Text Indent" w:semiHidden="1" w:unhideWhenUsed="1"/>
+    <w:lsdException w:name="List Continue" w:semiHidden="1" w:unhideWhenUsed="1"/>
+    <w:lsdException w:name="List Continue 2" w:semiHidden="1" w:unhideWhenUsed="1"/>
+    <w:lsdException w:name="List Continue 3" w:semiHidden="1" w:unhideWhenUsed="1"/>
+    <w:lsdException w:name="List Continue 4" w:semiHidden="1" w:unhideWhenUsed="1"/>
+    <w:lsdException w:name="List Continue 5" w:semiHidden="1" w:unhideWhenUsed="1"/>
+    <w:lsdException w:name="Message Header" w:semiHidden="1" w:unhideWhenUsed="1"/>
+    <w:lsdException w:name="Subtitle" w:uiPriority="11" w:qFormat="1"/>
+    <w:lsdException w:name="Salutation" w:semiHidden="1" w:unhideWhenUsed="1"/>
+    <w:lsdException w:name="Date" w:semiHidden="1" w:unhideWhenUsed="1"/>
+    <w:lsdException w:name="Body Text First Indent" w:semiHidden="1" w:unhideWhenUsed="1"/>
+    <w:lsdException w:name="Body Text First Indent 2" w:semiHidden="1" w:unhideWhenUsed="1"/>
+    <w:lsdException w:name="Note Heading" w:semiHidden="1" w:unhideWhenUsed="1"/>
+    <w:lsdException w:name="Body Text 2" w:semiHidden="1" w:unhideWhenUsed="1"/>
+    <w:lsdException w:name="Body Text 3" w:semiHidden="1" w:unhideWhenUsed="1"/>
+    <w:lsdException w:name="Body Text Indent 2" w:semiHidden="1" w:unhideWhenUsed="1"/>
+    <w:lsdException w:name="Body Text Indent 3" w:semiHidden="1" w:unhideWhenUsed="1"/>
+    <w:lsdException w:name="Block Text" w:semiHidden="1" w:unhideWhenUsed="1"/>
+    <w:lsdException w:name="Hyperlink" w:semiHidden="1" w:unhideWhenUsed="1"/>
+    <w:lsdException w:name="FollowedHyperlink" w:semiHidden="1" w:unhideWhenUsed="1"/>
+    <w:lsdException w:name="Strong" w:uiPriority="22" w:qFormat="1"/>
+    <w:lsdException w:name="Emphasis" w:uiPriority="20" w:qFormat="1"/>
+    <w:lsdException w:name="Document Map" w:semiHidden="1" w:unhideWhenUsed="1"/>
+    <w:lsdException w:name="Plain Text" w:semiHidden="1" w:unhideWhenUsed="1"/>
+    <w:lsdException w:name="E-mail Signature" w:semiHidden="1" w:unhideWhenUsed="1"/>
+    <w:lsdException w:name="HTML Top of Form" w:semiHidden="1" w:unhideWhenUsed="1"/>
+    <w:lsdException w:name="HTML Bottom of Form" w:semiHidden="1" w:unhideWhenUsed="1"/>
+    <w:lsdException w:name="Normal (Web)" w:semiHidden="1" w:unhideWhenUsed="1"/>
+    <w:lsdException w:name="HTML Acronym" w:semiHidden="1" w:unhideWhenUsed="1"/>
+    <w:lsdException w:name="HTML Address" w:semiHidden="1" w:unhideWhenUsed="1"/>
+    <w:lsdException w:name="HTML Cite" w:semiHidden="1" w:unhideWhenUsed="1"/>
+    <w:lsdException w:name="HTML Code" w:semiHidden="1" w:unhideWhenUsed="1"/>
+    <w:lsdException w:name="HTML Definition" w:semiHidden="1" w:unhideWhenUsed="1"/>
+    <w:lsdException w:name="HTML Keyboard" w:semiHidden="1" w:unhideWhenUsed="1"/>
+    <w:lsdException w:name="HTML Preformatted" w:semiHidden="1" w:unhideWhenUsed="1"/>
+    <w:lsdException w:name="HTML Sample" w:semiHidden="1" w:unhideWhenUsed="1"/>
+    <w:lsdException w:name="HTML Typewriter" w:semiHidden="1" w:unhideWhenUsed="1"/>
+    <w:lsdException w:name="HTML Variable" w:semiHidden="1" w:unhideWhenUsed="1"/>
+    <w:lsdException w:name="Normal Table" w:semiHidden="1" w:unhideWhenUsed="1"/>
+    <w:lsdException w:name="annotation subject" w:semiHidden="1" w:unhideWhenUsed="1"/>
+    <w:lsdException w:name="No List" w:semiHidden="1" w:unhideWhenUsed="1"/>
+    <w:lsdException w:name="Outline List 1" w:semiHidden="1" w:unhideWhenUsed="1"/>
+    <w:lsdException w:name="Outline List 2" w:semiHidden="1" w:unhideWhenUsed="1"/>
+    <w:lsdException w:name="Outline List 3" w:semiHidden="1" w:unhideWhenUsed="1"/>
+    <w:lsdException w:name="Table Simple 1" w:semiHidden="1" w:unhideWhenUsed="1"/>
+    <w:lsdException w:name="Table Simple 2" w:semiHidden="1" w:unhideWhenUsed="1"/>
+    <w:lsdException w:name="Table Simple 3" w:semiHidden="1" w:unhideWhenUsed="1"/>
+    <w:lsdException w:name="Table Classic 1" w:semiHidden="1" w:unhideWhenUsed="1"/>
+    <w:lsdException w:name="Table Classic 2" w:semiHidden="1" w:unhideWhenUsed="1"/>
+    <w:lsdException w:name="Table Classic 3" w:semiHidden="1" w:unhideWhenUsed="1"/>
+    <w:lsdException w:name="Table Classic 4" w:semiHidden="1" w:unhideWhenUsed="1"/>
+    <w:lsdException w:name="Table Colorful 1" w:semiHidden="1" w:unhideWhenUsed="1"/>
+    <w:lsdException w:name="Table Colorful 2" w:semiHidden="1" w:unhideWhenUsed="1"/>
+    <w:lsdException w:name="Table Colorful 3" w:semiHidden="1" w:unhideWhenUsed="1"/>
+    <w:lsdException w:name="Table Columns 1" w:semiHidden="1" w:unhideWhenUsed="1"/>
+    <w:lsdException w:name="Table Columns 2" w:semiHidden="1" w:unhideWhenUsed="1"/>
+    <w:lsdException w:name="Table Columns 3" w:semiHidden="1" w:unhideWhenUsed="1"/>
+    <w:lsdException w:name="Table Columns 4" w:semiHidden="1" w:unhideWhenUsed="1"/>
+    <w:lsdException w:name="Table Columns 5" w:semiHidden="1" w:unhideWhenUsed="1"/>
+    <w:lsdException w:name="Table Grid 1" w:semiHidden="1" w:unhideWhenUsed="1"/>
+    <w:lsdException w:name="Table Grid 2" w:semiHidden="1" w:unhideWhenUsed="1"/>
+    <w:lsdException w:name="Table Grid 3" w:semiHidden="1" w:unhideWhenUsed="1"/>
+    <w:lsdException w:name="Table Grid 4" w:semiHidden="1" w:unhideWhenUsed="1"/>
+    <w:lsdException w:name="Table Grid 5" w:semiHidden="1" w:unhideWhenUsed="1"/>
+    <w:lsdException w:name="Table Grid 6" w:semiHidden="1" w:unhideWhenUsed="1"/>
+    <w:lsdException w:name="Table Grid 7" w:semiHidden="1" w:unhideWhenUsed="1"/>
+    <w:lsdException w:name="Table Grid 8" w:semiHidden="1" w:unhideWhenUsed="1"/>
+    <w:lsdException w:name="Table List 1" w:semiHidden="1" w:unhideWhenUsed="1"/>
+    <w:lsdException w:name="Table List 2" w:semiHidden="1" w:unhideWhenUsed="1"/>
+    <w:lsdException w:name="Table List 3" w:semiHidden="1" w:unhideWhenUsed="1"/>
+    <w:lsdException w:name="Table List 4" w:semiHidden="1" w:unhideWhenUsed="1"/>
+    <w:lsdException w:name="Table List 5" w:semiHidden="1" w:unhideWhenUsed="1"/>
+    <w:lsdException w:name="Table List 6" w:semiHidden="1" w:unhideWhenUsed="1"/>
+    <w:lsdException w:name="Table List 7" w:semiHidden="1" w:unhideWhenUsed="1"/>
+    <w:lsdException w:name="Table List 8" w:semiHidden="1" w:unhideWhenUsed="1"/>
+    <w:lsdException w:name="Table 3D effects 1" w:semiHidden="1" w:unhideWhenUsed="1"/>
+    <w:lsdException w:name="Table 3D effects 2" w:semiHidden="1" w:unhideWhenUsed="1"/>
+    <w:lsdException w:name="Table 3D effects 3" w:semiHidden="1" w:unhideWhenUsed="1"/>
+    <w:lsdException w:name="Table Contemporary" w:semiHidden="1" w:unhideWhenUsed="1"/>
+    <w:lsdException w:name="Table Elegant" w:semiHidden="1" w:unhideWhenUsed="1"/>
+    <w:lsdException w:name="Table Professional" w:semiHidden="1" w:unhideWhenUsed="1"/>
+    <w:lsdException w:name="Table Subtle 1" w:semiHidden="1" w:unhideWhenUsed="1"/>
+    <w:lsdException w:name="Table Subtle 2" w:semiHidden="1" w:unhideWhenUsed="1"/>
+    <w:lsdException w:name="Table Web 1" w:semiHidden="1" w:unhideWhenUsed="1"/>
+    <w:lsdException w:name="Table Web 2" w:semiHidden="1" w:unhideWhenUsed="1"/>
+    <w:lsdException w:name="Table Web 3" w:semiHidden="1" w:unhideWhenUsed="1"/>
+    <w:lsdException w:name="Balloon Text" w:semiHidden="1" w:unhideWhenUsed="1"/>
+    <w:lsdException w:name="Table Grid" w:uiPriority="59"/>
+    <w:lsdException w:name="Table Theme" w:semiHidden="1" w:unhideWhenUsed="1"/>
+    <w:lsdException w:name="Placeholder Text" w:semiHidden="1"/>
+    <w:lsdException w:name="No Spacing" w:uiPriority="1" w:qFormat="1"/>
+    <w:lsdException w:name="Light Shading" w:uiPriority="60"/>
+    <w:lsdException w:name="Light List" w:uiPriority="61"/>
+    <w:lsdException w:name="Light Grid" w:uiPriority="62"/>
+    <w:lsdException w:name="Medium Shading 1" w:uiPriority="63"/>
+    <w:lsdException w:name="Medium Shading 2" w:uiPriority="64"/>
+    <w:lsdException w:name="Medium List 1" w:uiPriority="65"/>
+    <w:lsdException w:name="Medium List 2" w:uiPriority="66"/>
+    <w:lsdException w:name="Medium Grid 1" w:uiPriority="67"/>
+    <w:lsdException w:name="Medium Grid 2" w:uiPriority="68"/>
+    <w:lsdException w:name="Medium Grid 3" w:uiPriority="69"/>
+    <w:lsdException w:name="Dark List" w:uiPriority="70"/>
+    <w:lsdException w:name="Colorful Shading" w:uiPriority="71"/>
+    <w:lsdException w:name="Colorful List" w:uiPriority="72"/>
+    <w:lsdException w:name="Colorful Grid" w:uiPriority="73"/>
+    <w:lsdException w:name="Light Shading Accent 1" w:uiPriority="60"/>
+    <w:lsdException w:name="Light List Accent 1" w:uiPriority="61"/>
+    <w:lsdException w:name="Light Grid Accent 1" w:uiPriority="62"/>
+    <w:lsdException w:name="Medium Shading 1 Accent 1" w:uiPriority="63"/>
+    <w:lsdException w:name="Medium Shading 2 Accent 1" w:uiPriority="64"/>
+    <w:lsdException w:name="Medium List 1 Accent 1" w:uiPriority="65"/>
+    <w:lsdException w:name="Revision" w:semiHidden="1"/>
+    <w:lsdException w:name="List Paragraph" w:uiPriority="34" w:qFormat="1"/>
+    <w:lsdException w:name="Quote" w:uiPriority="29" w:qFormat="1"/>
+    <w:lsdException w:name="Intense Quote" w:uiPriority="30" w:qFormat="1"/>
+    <w:lsdException w:name="Medium List 2 Accent 1" w:uiPriority="66"/>
+    <w:lsdException w:name="Medium Grid 1 Accent 1" w:uiPriority="67"/>
+    <w:lsdException w:name="Medium Grid 2 Accent 1" w:uiPriority="68"/>
+    <w:lsdException w:name="Medium Grid 3 Accent 1" w:uiPriority="69"/>
+    <w:lsdException w:name="Dark List Accent 1" w:uiPriority="70"/>
+    <w:lsdException w:name="Colorful Shading Accent 1" w:uiPriority="71"/>
+    <w:lsdException w:name="Colorful List Accent 1" w:uiPriority="72"/>
+    <w:lsdException w:name="Colorful Grid Accent 1" w:uiPriority="73"/>
+    <w:lsdException w:name="Light Shading Accent 2" w:uiPriority="60"/>
+    <w:lsdException w:name="Light List Accent 2" w:uiPriority="61"/>
+    <w:lsdException w:name="Light Grid Accent 2" w:uiPriority="62"/>
+    <w:lsdException w:name="Medium Shading 1 Accent 2" w:uiPriority="63"/>
+    <w:lsdException w:name="Medium Shading 2 Accent 2" w:uiPriority="64"/>
+    <w:lsdException w:name="Medium List 1 Accent 2" w:uiPriority="65"/>
+    <w:lsdException w:name="Medium List 2 Accent 2" w:uiPriority="66"/>
+    <w:lsdException w:name="Medium Grid 1 Accent 2" w:uiPriority="67"/>
+    <w:lsdException w:name="Medium Grid 2 Accent 2" w:uiPriority="68"/>
+    <w:lsdException w:name="Medium Grid 3 Accent 2" w:uiPriority="69"/>
+    <w:lsdException w:name="Dark List Accent 2" w:uiPriority="70"/>
+    <w:lsdException w:name="Colorful Shading Accent 2" w:uiPriority="71"/>
+    <w:lsdException w:name="Colorful List Accent 2" w:uiPriority="72"/>
+    <w:lsdException w:name="Colorful Grid Accent 2" w:uiPriority="73"/>
+    <w:lsdException w:name="Light Shading Accent 3" w:uiPriority="60"/>
+    <w:lsdException w:name="Light List Accent 3" w:uiPriority="61"/>
+    <w:lsdException w:name="Light Grid Accent 3" w:uiPriority="62"/>
+    <w:lsdException w:name="Medium Shading 1 Accent 3" w:uiPriority="63"/>
+    <w:lsdException w:name="Medium Shading 2 Accent 3" w:uiPriority="64"/>
+    <w:lsdException w:name="Medium List 1 Accent 3" w:uiPriority="65"/>
+    <w:lsdException w:name="Medium List 2 Accent 3" w:uiPriority="66"/>
+    <w:lsdException w:name="Medium Grid 1 Accent 3" w:uiPriority="67"/>
+    <w:lsdException w:name="Medium Grid 2 Accent 3" w:uiPriority="68"/>
+    <w:lsdException w:name="Medium Grid 3 Accent 3" w:uiPriority="69"/>
+    <w:lsdException w:name="Dark List Accent 3" w:uiPriority="70"/>
+    <w:lsdException w:name="Colorful Shading Accent 3" w:uiPriority="71"/>
+    <w:lsdException w:name="Colorful List Accent 3" w:uiPriority="72"/>
+    <w:lsdException w:name="Colorful Grid Accent 3" w:uiPriority="73"/>
+    <w:lsdException w:name="Light Shading Accent 4" w:uiPriority="60"/>
+    <w:lsdException w:name="Light List Accent 4" w:uiPriority="61"/>
+    <w:lsdException w:name="Light Grid Accent 4" w:uiPriority="62"/>
+    <w:lsdException w:name="Medium Shading 1 Accent 4" w:uiPriority="63"/>
+    <w:lsdException w:name="Medium Shading 2 Accent 4" w:uiPriority="64"/>
+    <w:lsdException w:name="Medium List 1 Accent 4" w:uiPriority="65"/>
+    <w:lsdException w:name="Medium List 2 Accent 4" w:uiPriority="66"/>
+    <w:lsdException w:name="Medium Grid 1 Accent 4" w:uiPriority="67"/>
+    <w:lsdException w:name="Medium Grid 2 Accent 4" w:uiPriority="68"/>
+    <w:lsdException w:name="Medium Grid 3 Accent 4" w:uiPriority="69"/>
+    <w:lsdException w:name="Dark List Accent 4" w:uiPriority="70"/>
+    <w:lsdException w:name="Colorful Shading Accent 4" w:uiPriority="71"/>
+    <w:lsdException w:name="Colorful List Accent 4" w:uiPriority="72"/>
+    <w:lsdException w:name="Colorful Grid Accent 4" w:uiPriority="73"/>
+    <w:lsdException w:name="Light Shading Accent 5" w:uiPriority="60"/>
+    <w:lsdException w:name="Light List Accent 5" w:uiPriority="61"/>
+    <w:lsdException w:name="Light Grid Accent 5" w:uiPriority="62"/>
+    <w:lsdException w:name="Medium Shading 1 Accent 5" w:uiPriority="63"/>
+    <w:lsdException w:name="Medium Shading 2 Accent 5" w:uiPriority="64"/>
+    <w:lsdException w:name="Medium List 1 Accent 5" w:uiPriority="65"/>
+    <w:lsdException w:name="Medium List 2 Accent 5" w:uiPriority="66"/>
+    <w:lsdException w:name="Medium Grid 1 Accent 5" w:uiPriority="67"/>
+    <w:lsdException w:name="Medium Grid 2 Accent 5" w:uiPriority="68"/>
+    <w:lsdException w:name="Medium Grid 3 Accent 5" w:uiPriority="69"/>
+    <w:lsdException w:name="Dark List Accent 5" w:uiPriority="70"/>
+    <w:lsdException w:name="Colorful Shading Accent 5" w:uiPriority="71"/>
+    <w:lsdException w:name="Colorful List Accent 5" w:uiPriority="72"/>
+    <w:lsdException w:name="Colorful Grid Accent 5" w:uiPriority="73"/>
+    <w:lsdException w:name="Light Shading Accent 6" w:uiPriority="60"/>
+    <w:lsdException w:name="Light List Accent 6" w:uiPriority="61"/>
+    <w:lsdException w:name="Light Grid Accent 6" w:uiPriority="62"/>
+    <w:lsdException w:name="Medium Shading 1 Accent 6" w:uiPriority="63"/>
+    <w:lsdException w:name="Medium Shading 2 Accent 6" w:uiPriority="64"/>
+    <w:lsdException w:name="Medium List 1 Accent 6" w:uiPriority="65"/>
+    <w:lsdException w:name="Medium List 2 Accent 6" w:uiPriority="66"/>
+    <w:lsdException w:name="Medium Grid 1 Accent 6" w:uiPriority="67"/>
+    <w:lsdException w:name="Medium Grid 2 Accent 6" w:uiPriority="68"/>
+    <w:lsdException w:name="Medium Grid 3 Accent 6" w:uiPriority="69"/>
+    <w:lsdException w:name="Dark List Accent 6" w:uiPriority="70"/>
+    <w:lsdException w:name="Colorful Shading Accent 6" w:uiPriority="71"/>
+    <w:lsdException w:name="Colorful List Accent 6" w:uiPriority="72"/>
+    <w:lsdException w:name="Colorful Grid Accent 6" w:uiPriority="73"/>
+    <w:lsdException w:name="Subtle Emphasis" w:uiPriority="19" w:qFormat="1"/>
+    <w:lsdException w:name="Intense Emphasis" w:uiPriority="21" w:qFormat="1"/>
+    <w:lsdException w:name="Subtle Reference" w:uiPriority="31" w:qFormat="1"/>
+    <w:lsdException w:name="Intense Reference" w:uiPriority="32" w:qFormat="1"/>
+    <w:lsdException w:name="Book Title" w:uiPriority="33" w:qFormat="1"/>
+    <w:lsdException w:name="Bibliography" w:semiHidden="1" w:uiPriority="37" w:unhideWhenUsed="1"/>
+    <w:lsdException w:name="TOC Heading" w:semiHidden="1" w:uiPriority="39" w:unhideWhenUsed="1" w:qFormat="1"/>
+    <w:lsdException w:name="Plain Table 1" w:uiPriority="41"/>
+    <w:lsdException w:name="Plain Table 2" w:uiPriority="42"/>
+    <w:lsdException w:name="Plain Table 3" w:uiPriority="43"/>
+    <w:lsdException w:name="Plain Table 4" w:uiPriority="44"/>
+    <w:lsdException w:name="Plain Table 5" w:uiPriority="45"/>
+    <w:lsdException w:name="Grid Table Light" w:uiPriority="40"/>
+    <w:lsdException w:name="Grid Table 1 Light" w:uiPriority="46"/>
+    <w:lsdException w:name="Grid Table 2" w:uiPriority="47"/>
+    <w:lsdException w:name="Grid Table 3" w:uiPriority="48"/>
+    <w:lsdException w:name="Grid Table 4" w:uiPriority="49"/>
+    <w:lsdException w:name="Grid Table 5 Dark" w:uiPriority="50"/>
+    <w:lsdException w:name="Grid Table 6 Colorful" w:uiPriority="51"/>
+    <w:lsdException w:name="Grid Table 7 Colorful" w:uiPriority="52"/>
+    <w:lsdException w:name="Grid Table 1 Light Accent 1" w:uiPriority="46"/>
+    <w:lsdException w:name="Grid Table 2 Accent 1" w:uiPriority="47"/>
+    <w:lsdException w:name="Grid Table 3 Accent 1" w:uiPriority="48"/>
+    <w:lsdException w:name="Grid Table 4 Accent 1" w:uiPriority="49"/>
+    <w:lsdException w:name="Grid Table 5 Dark Accent 1" w:uiPriority="50"/>
+    <w:lsdException w:name="Grid Table 6 Colorful Accent 1" w:uiPriority="51"/>
+    <w:lsdException w:name="Grid Table 7 Colorful Accent 1" w:uiPriority="52"/>
+    <w:lsdException w:name="Grid Table 1 Light Accent 2" w:uiPriority="46"/>
+    <w:lsdException w:name="Grid Table 2 Accent 2" w:uiPriority="47"/>
+    <w:lsdException w:name="Grid Table 3 Accent 2" w:uiPriority="48"/>
+    <w:lsdException w:name="Grid Table 4 Accent 2" w:uiPriority="49"/>
+    <w:lsdException w:name="Grid Table 5 Dark Accent 2" w:uiPriority="50"/>
+    <w:lsdException w:name="Grid Table 6 Colorful Accent 2" w:uiPriority="51"/>
+    <w:lsdException w:name="Grid Table 7 Colorful Accent 2" w:uiPriority="52"/>
+    <w:lsdException w:name="Grid Table 1 Light Accent 3" w:uiPriority="46"/>
+    <w:lsdException w:name="Grid Table 2 Accent 3" w:uiPriority="47"/>
+    <w:lsdException w:name="Grid Table 3 Accent 3" w:uiPriority="48"/>
+    <w:lsdException w:name="Grid Table 4 Accent 3" w:uiPriority="49"/>
+    <w:lsdException w:name="Grid Table 5 Dark Accent 3" w:uiPriority="50"/>
+    <w:lsdException w:name="Grid Table 6 Colorful Accent 3" w:uiPriority="51"/>
+    <w:lsdException w:name="Grid Table 7 Colorful Accent 3" w:uiPriority="52"/>
+    <w:lsdException w:name="Grid Table 1 Light Accent 4" w:uiPriority="46"/>
+    <w:lsdException w:name="Grid Table 2 Accent 4" w:uiPriority="47"/>
+    <w:lsdException w:name="Grid Table 3 Accent 4" w:uiPriority="48"/>
+    <w:lsdException w:name="Grid Table 4 Accent 4" w:uiPriority="49"/>
+    <w:lsdException w:name="Grid Table 5 Dark Accent 4" w:uiPriority="50"/>
+    <w:lsdException w:name="Grid Table 6 Colorful Accent 4" w:uiPriority="51"/>
+    <w:lsdException w:name="Grid Table 7 Colorful Accent 4" w:uiPriority="52"/>
+    <w:lsdException w:name="Grid Table 1 Light Accent 5" w:uiPriority="46"/>
+    <w:lsdException w:name="Grid Table 2 Accent 5" w:uiPriority="47"/>
+    <w:lsdException w:name="Grid Table 3 Accent 5" w:uiPriority="48"/>
+    <w:lsdException w:name="Grid Table 4 Accent 5" w:uiPriority="49"/>
+    <w:lsdException w:name="Grid Table 5 Dark Accent 5" w:uiPriority="50"/>
+    <w:lsdException w:name="Grid Table 6 Colorful Accent 5" w:uiPriority="51"/>
+    <w:lsdException w:name="Grid Table 7 Colorful Accent 5" w:uiPriority="52"/>
+    <w:lsdException w:name="Grid Table 1 Light Accent 6" w:uiPriority="46"/>
+    <w:lsdException w:name="Grid Table 2 Accent 6" w:uiPriority="47"/>
+    <w:lsdException w:name="Grid Table 3 Accent 6" w:uiPriority="48"/>
+    <w:lsdException w:name="Grid Table 4 Accent 6" w:uiPriority="49"/>
+    <w:lsdException w:name="Grid Table 5 Dark Accent 6" w:uiPriority="50"/>
+    <w:lsdException w:name="Grid Table 6 Colorful Accent 6" w:uiPriority="51"/>
+    <w:lsdException w:name="Grid Table 7 Colorful Accent 6" w:uiPriority="52"/>
+    <w:lsdException w:name="List Table 1 Light" w:uiPriority="46"/>
+    <w:lsdException w:name="List Table 2" w:uiPriority="47"/>
+    <w:lsdException w:name="List Table 3" w:uiPriority="48"/>
+    <w:lsdException w:name="List Table 4" w:uiPriority="49"/>
+    <w:lsdException w:name="List Table 5 Dark" w:uiPriority="50"/>
+    <w:lsdException w:name="List Table 6 Colorful" w:uiPriority="51"/>
+    <w:lsdException w:name="List Table 7 Colorful" w:uiPriority="52"/>
+    <w:lsdException w:name="List Table 1 Light Accent 1" w:uiPriority="46"/>
+    <w:lsdException w:name="List Table 2 Accent 1" w:uiPriority="47"/>
+    <w:lsdException w:name="List Table 3 Accent 1" w:uiPriority="48"/>
+    <w:lsdException w:name="List Table 4 Accent 1" w:uiPriority="49"/>
+    <w:lsdException w:name="List Table 5 Dark Accent 1" w:uiPriority="50"/>
+    <w:lsdException w:name="List Table 6 Colorful Accent 1" w:uiPriority="51"/>
+    <w:lsdException w:name="List Table 7 Colorful Accent 1" w:uiPriority="52"/>
+    <w:lsdException w:name="List Table 1 Light Accent 2" w:uiPriority="46"/>
+    <w:lsdException w:name="List Table 2 Accent 2" w:uiPriority="47"/>
+    <w:lsdException w:name="List Table 3 Accent 2" w:uiPriority="48"/>
+    <w:lsdException w:name="List Table 4 Accent 2" w:uiPriority="49"/>
+    <w:lsdException w:name="List Table 5 Dark Accent 2" w:uiPriority="50"/>
+    <w:lsdException w:name="List Table 6 Colorful Accent 2" w:uiPriority="51"/>
+    <w:lsdException w:name="List Table 7 Colorful Accent 2" w:uiPriority="52"/>
+    <w:lsdException w:name="List Table 1 Light Accent 3" w:uiPriority="46"/>
+    <w:lsdException w:name="List Table 2 Accent 3" w:uiPriority="47"/>
+    <w:lsdException w:name="List Table 3 Accent 3" w:uiPriority="48"/>
+    <w:lsdException w:name="List Table 4 Accent 3" w:uiPriority="49"/>
+    <w:lsdException w:name="List Table 5 Dark Accent 3" w:uiPriority="50"/>
+    <w:lsdException w:name="List Table 6 Colorful Accent 3" w:uiPriority="51"/>
+    <w:lsdException w:name="List Table 7 Colorful Accent 3" w:uiPriority="52"/>
+    <w:lsdException w:name="List Table 1 Light Accent 4" w:uiPriority="46"/>
+    <w:lsdException w:name="List Table 2 Accent 4" w:uiPriority="47"/>
+    <w:lsdException w:name="List Table 3 Accent 4" w:uiPriority="48"/>
+    <w:lsdException w:name="List Table 4 Accent 4" w:uiPriority="49"/>
+    <w:lsdException w:name="List Table 5 Dark Accent 4" w:uiPriority="50"/>
+    <w:lsdException w:name="List Table 6 Colorful Accent 4" w:uiPriority="51"/>
+    <w:lsdException w:name="List Table 7 Colorful Accent 4" w:uiPriority="52"/>
+    <w:lsdException w:name="List Table 1 Light Accent 5" w:uiPriority="46"/>
+    <w:lsdException w:name="List Table 2 Accent 5" w:uiPriority="47"/>
+    <w:lsdException w:name="List Table 3 Accent 5" w:uiPriority="48"/>
+    <w:lsdException w:name="List Table 4 Accent 5" w:uiPriority="49"/>
+    <w:lsdException w:name="List Table 5 Dark Accent 5" w:uiPriority="50"/>
+    <w:lsdException w:name="List Table 6 Colorful Accent 5" w:uiPriority="51"/>
+    <w:lsdException w:name="List Table 7 Colorful Accent 5" w:uiPriority="52"/>
+    <w:lsdException w:name="List Table 1 Light Accent 6" w:uiPriority="46"/>
+    <w:lsdException w:name="List Table 2 Accent 6" w:uiPriority="47"/>
+    <w:lsdException w:name="List Table 3 Accent 6" w:uiPriority="48"/>
+    <w:lsdException w:name="List Table 4 Accent 6" w:uiPriority="49"/>
+    <w:lsdException w:name="List Table 5 Dark Accent 6" w:uiPriority="50"/>
+    <w:lsdException w:name="List Table 6 Colorful Accent 6" w:uiPriority="51"/>
+    <w:lsdException w:name="List Table 7 Colorful Accent 6" w:uiPriority="52"/>
   </w:latentStyles>
   <w:style w:type="paragraph" w:default="1" w:styleId="Normal">
     <w:name w:val="Normal"/>
@@ -7745,7 +7561,7 @@
 </file>
 
 <file path=customXml/itemProps2.xml><?xml version="1.0" encoding="utf-8"?>
-<ds:datastoreItem xmlns:ds="http://schemas.openxmlformats.org/officeDocument/2006/customXml" ds:itemID="{D19353E2-A0C1-4352-87EA-A380A65CEA99}">
+<ds:datastoreItem xmlns:ds="http://schemas.openxmlformats.org/officeDocument/2006/customXml" ds:itemID="{CFBFC2A2-CBB6-448F-9DBC-306D6AB8CB07}">
   <ds:schemaRefs>
     <ds:schemaRef ds:uri="http://schemas.openxmlformats.org/officeDocument/2006/bibliography"/>
   </ds:schemaRefs>

</xml_diff>